<commit_message>
Added files for DS 705 up to wk7
</commit_message>
<xml_diff>
--- a/wk2/Week02HWSubmission.docx
+++ b/wk2/Week02HWSubmission.docx
@@ -772,7 +772,7 @@
         <w:pStyle w:val="BodyText"/>
       </w:pPr>
       <w:r>
-        <w:t xml:space="preserve">No, the lower and upper values are above the line.</w:t>
+        <w:t xml:space="preserve">No, the lower and upper values are above the line indicating right skew.</w:t>
       </w:r>
     </w:p>
     <w:p>
@@ -1114,7 +1114,7 @@
         <w:pStyle w:val="BodyText"/>
       </w:pPr>
       <w:r>
-        <w:t xml:space="preserve">Yes, while the uper and lower values are closer to the line.</w:t>
+        <w:t xml:space="preserve">Yes, the upper and lower values are closer to the line.</w:t>
       </w:r>
     </w:p>
     <w:p>
@@ -1306,9 +1306,123 @@
       </w:pPr>
       <w:r>
         <w:rPr>
-          <w:rStyle w:val="CommentTok"/>
-        </w:rPr>
-        <w:t xml:space="preserve"># replace with your code</w:t>
+          <w:rStyle w:val="NormalTok"/>
+        </w:rPr>
+        <w:t xml:space="preserve">n &lt;-</w:t>
+      </w:r>
+      <w:r>
+        <w:rPr>
+          <w:rStyle w:val="StringTok"/>
+        </w:rPr>
+        <w:t xml:space="preserve"> </w:t>
+      </w:r>
+      <w:r>
+        <w:rPr>
+          <w:rStyle w:val="KeywordTok"/>
+        </w:rPr>
+        <w:t xml:space="preserve">ceiling</w:t>
+      </w:r>
+      <w:r>
+        <w:rPr>
+          <w:rStyle w:val="NormalTok"/>
+        </w:rPr>
+        <w:t xml:space="preserve">(</w:t>
+      </w:r>
+      <w:r>
+        <w:rPr>
+          <w:rStyle w:val="FloatTok"/>
+        </w:rPr>
+        <w:t xml:space="preserve">1.96</w:t>
+      </w:r>
+      <w:r>
+        <w:rPr>
+          <w:rStyle w:val="NormalTok"/>
+        </w:rPr>
+        <w:t xml:space="preserve">^</w:t>
+      </w:r>
+      <w:r>
+        <w:rPr>
+          <w:rStyle w:val="DecValTok"/>
+        </w:rPr>
+        <w:t xml:space="preserve">2</w:t>
+      </w:r>
+      <w:r>
+        <w:rPr>
+          <w:rStyle w:val="NormalTok"/>
+        </w:rPr>
+        <w:t xml:space="preserve"> </w:t>
+      </w:r>
+      <w:r>
+        <w:rPr>
+          <w:rStyle w:val="NormalTok"/>
+        </w:rPr>
+        <w:t xml:space="preserve">*</w:t>
+      </w:r>
+      <w:r>
+        <w:rPr>
+          <w:rStyle w:val="StringTok"/>
+        </w:rPr>
+        <w:t xml:space="preserve"> </w:t>
+      </w:r>
+      <w:r>
+        <w:rPr>
+          <w:rStyle w:val="FloatTok"/>
+        </w:rPr>
+        <w:t xml:space="preserve">0.7</w:t>
+      </w:r>
+      <w:r>
+        <w:rPr>
+          <w:rStyle w:val="NormalTok"/>
+        </w:rPr>
+        <w:t xml:space="preserve">^</w:t>
+      </w:r>
+      <w:r>
+        <w:rPr>
+          <w:rStyle w:val="DecValTok"/>
+        </w:rPr>
+        <w:t xml:space="preserve">2</w:t>
+      </w:r>
+      <w:r>
+        <w:rPr>
+          <w:rStyle w:val="NormalTok"/>
+        </w:rPr>
+        <w:t xml:space="preserve"> </w:t>
+      </w:r>
+      <w:r>
+        <w:rPr>
+          <w:rStyle w:val="NormalTok"/>
+        </w:rPr>
+        <w:t xml:space="preserve">/</w:t>
+      </w:r>
+      <w:r>
+        <w:rPr>
+          <w:rStyle w:val="StringTok"/>
+        </w:rPr>
+        <w:t xml:space="preserve"> </w:t>
+      </w:r>
+      <w:r>
+        <w:rPr>
+          <w:rStyle w:val="FloatTok"/>
+        </w:rPr>
+        <w:t xml:space="preserve">0.05</w:t>
+      </w:r>
+      <w:r>
+        <w:rPr>
+          <w:rStyle w:val="NormalTok"/>
+        </w:rPr>
+        <w:t xml:space="preserve">^</w:t>
+      </w:r>
+      <w:r>
+        <w:rPr>
+          <w:rStyle w:val="DecValTok"/>
+        </w:rPr>
+        <w:t xml:space="preserve">2</w:t>
+      </w:r>
+      <w:r>
+        <w:rPr>
+          <w:rStyle w:val="NormalTok"/>
+        </w:rPr>
+        <w:t xml:space="preserve">)</w:t>
       </w:r>
     </w:p>
     <w:p>
@@ -1399,9 +1513,90 @@
       </w:pPr>
       <w:r>
         <w:rPr>
-          <w:rStyle w:val="CommentTok"/>
-        </w:rPr>
-        <w:t xml:space="preserve"># replace with your code</w:t>
+          <w:rStyle w:val="NormalTok"/>
+        </w:rPr>
+        <w:t xml:space="preserve">z &lt;-</w:t>
+      </w:r>
+      <w:r>
+        <w:rPr>
+          <w:rStyle w:val="StringTok"/>
+        </w:rPr>
+        <w:t xml:space="preserve"> </w:t>
+      </w:r>
+      <w:r>
+        <w:rPr>
+          <w:rStyle w:val="KeywordTok"/>
+        </w:rPr>
+        <w:t xml:space="preserve">rnorm</w:t>
+      </w:r>
+      <w:r>
+        <w:rPr>
+          <w:rStyle w:val="NormalTok"/>
+        </w:rPr>
+        <w:t xml:space="preserve">(n)</w:t>
+      </w:r>
+      <w:r>
+        <w:br w:type="textWrapping"/>
+      </w:r>
+      <w:r>
+        <w:rPr>
+          <w:rStyle w:val="NormalTok"/>
+        </w:rPr>
+        <w:t xml:space="preserve">fakeData &lt;-</w:t>
+      </w:r>
+      <w:r>
+        <w:rPr>
+          <w:rStyle w:val="StringTok"/>
+        </w:rPr>
+        <w:t xml:space="preserve"> </w:t>
+      </w:r>
+      <w:r>
+        <w:rPr>
+          <w:rStyle w:val="FloatTok"/>
+        </w:rPr>
+        <w:t xml:space="preserve">0.68</w:t>
+      </w:r>
+      <w:r>
+        <w:rPr>
+          <w:rStyle w:val="NormalTok"/>
+        </w:rPr>
+        <w:t xml:space="preserve">*(z-</w:t>
+      </w:r>
+      <w:r>
+        <w:rPr>
+          <w:rStyle w:val="KeywordTok"/>
+        </w:rPr>
+        <w:t xml:space="preserve">mean</w:t>
+      </w:r>
+      <w:r>
+        <w:rPr>
+          <w:rStyle w:val="NormalTok"/>
+        </w:rPr>
+        <w:t xml:space="preserve">(z))/</w:t>
+      </w:r>
+      <w:r>
+        <w:rPr>
+          <w:rStyle w:val="KeywordTok"/>
+        </w:rPr>
+        <w:t xml:space="preserve">sd</w:t>
+      </w:r>
+      <w:r>
+        <w:rPr>
+          <w:rStyle w:val="NormalTok"/>
+        </w:rPr>
+        <w:t xml:space="preserve">(z) +</w:t>
+      </w:r>
+      <w:r>
+        <w:rPr>
+          <w:rStyle w:val="StringTok"/>
+        </w:rPr>
+        <w:t xml:space="preserve"> </w:t>
+      </w:r>
+      <w:r>
+        <w:rPr>
+          <w:rStyle w:val="FloatTok"/>
+        </w:rPr>
+        <w:t xml:space="preserve">5.03</w:t>
       </w:r>
     </w:p>
     <w:p>
@@ -1567,9 +1762,15 @@
       </w:pPr>
       <w:r>
         <w:rPr>
-          <w:rStyle w:val="CommentTok"/>
-        </w:rPr>
-        <w:t xml:space="preserve"># replace with your code</w:t>
+          <w:rStyle w:val="KeywordTok"/>
+        </w:rPr>
+        <w:t xml:space="preserve">hist</w:t>
+      </w:r>
+      <w:r>
+        <w:rPr>
+          <w:rStyle w:val="NormalTok"/>
+        </w:rPr>
+        <w:t xml:space="preserve">(lead)</w:t>
       </w:r>
     </w:p>
     <w:p>
@@ -1577,7 +1778,54 @@
         <w:pStyle w:val="FirstParagraph"/>
       </w:pPr>
       <w:r>
-        <w:t xml:space="preserve">Replace this text with your written answer.</w:t>
+        <w:drawing>
+          <wp:inline>
+            <wp:extent cx="4620126" cy="3696101"/>
+            <wp:effectExtent b="0" l="0" r="0" t="0"/>
+            <wp:docPr descr="" title="" id="1" name="Picture"/>
+            <a:graphic>
+              <a:graphicData uri="http://schemas.openxmlformats.org/drawingml/2006/picture">
+                <pic:pic>
+                  <pic:nvPicPr>
+                    <pic:cNvPr descr="Week02HWSubmission_files/figure-docx/unnamed-chunk-8-1.png" id="0" name="Picture"/>
+                    <pic:cNvPicPr>
+                      <a:picLocks noChangeArrowheads="1" noChangeAspect="1"/>
+                    </pic:cNvPicPr>
+                  </pic:nvPicPr>
+                  <pic:blipFill>
+                    <a:blip r:embed="rId42"/>
+                    <a:stretch>
+                      <a:fillRect/>
+                    </a:stretch>
+                  </pic:blipFill>
+                  <pic:spPr bwMode="auto">
+                    <a:xfrm>
+                      <a:off x="0" y="0"/>
+                      <a:ext cx="4620126" cy="3696101"/>
+                    </a:xfrm>
+                    <a:prstGeom prst="rect">
+                      <a:avLst/>
+                    </a:prstGeom>
+                    <a:noFill/>
+                    <a:ln w="9525">
+                      <a:noFill/>
+                      <a:headEnd/>
+                      <a:tailEnd/>
+                    </a:ln>
+                  </pic:spPr>
+                </pic:pic>
+              </a:graphicData>
+            </a:graphic>
+          </wp:inline>
+        </w:drawing>
+      </w:r>
+    </w:p>
+    <w:p>
+      <w:pPr>
+        <w:pStyle w:val="BodyText"/>
+      </w:pPr>
+      <w:r>
+        <w:t xml:space="preserve">No. The data is very right skewed.</w:t>
       </w:r>
     </w:p>
     <w:p>
@@ -1591,8 +1839,8 @@
       <w:pPr>
         <w:pStyle w:val="Heading3"/>
       </w:pPr>
-      <w:bookmarkStart w:id="42" w:name="part-3b"/>
-      <w:bookmarkEnd w:id="42"/>
+      <w:bookmarkStart w:id="43" w:name="part-3b"/>
+      <w:bookmarkEnd w:id="43"/>
       <w:r>
         <w:t xml:space="preserve">Part 3b</w:t>
       </w:r>
@@ -1629,8 +1877,8 @@
       <w:pPr>
         <w:pStyle w:val="Heading3"/>
       </w:pPr>
-      <w:bookmarkStart w:id="43" w:name="answer-3b-------------"/>
-      <w:bookmarkEnd w:id="43"/>
+      <w:bookmarkStart w:id="44" w:name="answer-3b-------------"/>
+      <w:bookmarkEnd w:id="44"/>
       <w:r>
         <w:t xml:space="preserve">-|-|-|-|-|-|-|-|-|-|-|- Answer 3b -|-|-|-|-|-|-|-|-|-|-|-</w:t>
       </w:r>
@@ -1641,9 +1889,68 @@
       </w:pPr>
       <w:r>
         <w:rPr>
-          <w:rStyle w:val="CommentTok"/>
-        </w:rPr>
-        <w:t xml:space="preserve"># replace with your code</w:t>
+          <w:rStyle w:val="NormalTok"/>
+        </w:rPr>
+        <w:t xml:space="preserve"> </w:t>
+      </w:r>
+      <w:r>
+        <w:rPr>
+          <w:rStyle w:val="KeywordTok"/>
+        </w:rPr>
+        <w:t xml:space="preserve">t.test</w:t>
+      </w:r>
+      <w:r>
+        <w:rPr>
+          <w:rStyle w:val="NormalTok"/>
+        </w:rPr>
+        <w:t xml:space="preserve">(lead, </w:t>
+      </w:r>
+      <w:r>
+        <w:rPr>
+          <w:rStyle w:val="DataTypeTok"/>
+        </w:rPr>
+        <w:t xml:space="preserve">conf.level=</w:t>
+      </w:r>
+      <w:r>
+        <w:rPr>
+          <w:rStyle w:val="FloatTok"/>
+        </w:rPr>
+        <w:t xml:space="preserve">0.80</w:t>
+      </w:r>
+      <w:r>
+        <w:rPr>
+          <w:rStyle w:val="NormalTok"/>
+        </w:rPr>
+        <w:t xml:space="preserve">)$conf.int</w:t>
+      </w:r>
+    </w:p>
+    <w:p>
+      <w:pPr>
+        <w:pStyle w:val="SourceCode"/>
+      </w:pPr>
+      <w:r>
+        <w:rPr>
+          <w:rStyle w:val="VerbatimChar"/>
+        </w:rPr>
+        <w:t xml:space="preserve">## [1] 29.27551 45.21098</w:t>
+      </w:r>
+      <w:r>
+        <w:br w:type="textWrapping"/>
+      </w:r>
+      <w:r>
+        <w:rPr>
+          <w:rStyle w:val="VerbatimChar"/>
+        </w:rPr>
+        <w:t xml:space="preserve">## attr(,"conf.level")</w:t>
+      </w:r>
+      <w:r>
+        <w:br w:type="textWrapping"/>
+      </w:r>
+      <w:r>
+        <w:rPr>
+          <w:rStyle w:val="VerbatimChar"/>
+        </w:rPr>
+        <w:t xml:space="preserve">## [1] 0.8</w:t>
       </w:r>
     </w:p>
     <w:p>
@@ -1651,7 +1958,7 @@
         <w:pStyle w:val="FirstParagraph"/>
       </w:pPr>
       <w:r>
-        <w:t xml:space="preserve">Replace this text with your written answer.</w:t>
+        <w:t xml:space="preserve">We are 80% confident that the population mean is between 29.27551 and 45.21098</w:t>
       </w:r>
     </w:p>
     <w:p>
@@ -1665,8 +1972,8 @@
       <w:pPr>
         <w:pStyle w:val="Heading3"/>
       </w:pPr>
-      <w:bookmarkStart w:id="44" w:name="part-3c"/>
-      <w:bookmarkEnd w:id="44"/>
+      <w:bookmarkStart w:id="45" w:name="part-3c"/>
+      <w:bookmarkEnd w:id="45"/>
       <w:r>
         <w:t xml:space="preserve">Part 3c</w:t>
       </w:r>
@@ -1703,8 +2010,8 @@
       <w:pPr>
         <w:pStyle w:val="Heading3"/>
       </w:pPr>
-      <w:bookmarkStart w:id="45" w:name="answer-3c-------------"/>
-      <w:bookmarkEnd w:id="45"/>
+      <w:bookmarkStart w:id="46" w:name="answer-3c-------------"/>
+      <w:bookmarkEnd w:id="46"/>
       <w:r>
         <w:t xml:space="preserve">-|-|-|-|-|-|-|-|-|-|-|- Answer 3c -|-|-|-|-|-|-|-|-|-|-|-</w:t>
       </w:r>
@@ -1714,7 +2021,47 @@
         <w:pStyle w:val="FirstParagraph"/>
       </w:pPr>
       <w:r>
-        <w:t xml:space="preserve">Replace this text with your written answer.</w:t>
+        <w:t xml:space="preserve">No, this does not suggest that the lead concentration is larger than 30 mg/kg at the</w:t>
+      </w:r>
+      <w:r>
+        <w:t xml:space="preserve"> </w:t>
+      </w:r>
+      <m:oMath>
+        <m:r>
+          <m:t>α</m:t>
+        </m:r>
+        <m:r>
+          <m:t>=</m:t>
+        </m:r>
+        <m:r>
+          <m:t>0.10</m:t>
+        </m:r>
+      </m:oMath>
+      <w:r>
+        <w:t xml:space="preserve"> </w:t>
+      </w:r>
+      <w:r>
+        <w:t xml:space="preserve">significance level. An 80% confidence interval means that roughly 10% is below the given lower bound. That means at</w:t>
+      </w:r>
+      <w:r>
+        <w:t xml:space="preserve"> </w:t>
+      </w:r>
+      <m:oMath>
+        <m:r>
+          <m:t>α</m:t>
+        </m:r>
+        <m:r>
+          <m:t>=</m:t>
+        </m:r>
+        <m:r>
+          <m:t>0.10</m:t>
+        </m:r>
+      </m:oMath>
+      <w:r>
+        <w:t xml:space="preserve"> </w:t>
+      </w:r>
+      <w:r>
+        <w:t xml:space="preserve">we can only say the population is greater than 29.27551.</w:t>
       </w:r>
     </w:p>
     <w:p>
@@ -1728,8 +2075,8 @@
       <w:pPr>
         <w:pStyle w:val="Heading3"/>
       </w:pPr>
-      <w:bookmarkStart w:id="46" w:name="part-3d"/>
-      <w:bookmarkEnd w:id="46"/>
+      <w:bookmarkStart w:id="47" w:name="part-3d"/>
+      <w:bookmarkEnd w:id="47"/>
       <w:r>
         <w:t xml:space="preserve">Part 3d</w:t>
       </w:r>
@@ -1777,8 +2124,8 @@
       <w:pPr>
         <w:pStyle w:val="Heading3"/>
       </w:pPr>
-      <w:bookmarkStart w:id="47" w:name="answer-3d-------------"/>
-      <w:bookmarkEnd w:id="47"/>
+      <w:bookmarkStart w:id="48" w:name="answer-3d-------------"/>
+      <w:bookmarkEnd w:id="48"/>
       <w:r>
         <w:t xml:space="preserve">-|-|-|-|-|-|-|-|-|-|-|- Answer 3d -|-|-|-|-|-|-|-|-|-|-|-</w:t>
       </w:r>
@@ -1816,7 +2163,7 @@
           <m:t>=</m:t>
         </m:r>
         <m:r>
-          <m:t>17</m:t>
+          <m:t>30</m:t>
         </m:r>
       </m:oMath>
       <w:r>
@@ -1848,18 +2195,12 @@
           <m:t>μ</m:t>
         </m:r>
         <m:r>
-          <m:t>&lt;</m:t>
-        </m:r>
-        <m:r>
-          <m:t>17</m:t>
+          <m:t>&gt;</m:t>
+        </m:r>
+        <m:r>
+          <m:t>30</m:t>
         </m:r>
       </m:oMath>
-      <w:r>
-        <w:t xml:space="preserve"> </w:t>
-      </w:r>
-      <w:r>
-        <w:t xml:space="preserve">(change!)</w:t>
-      </w:r>
     </w:p>
     <w:p>
       <w:pPr>
@@ -1879,10 +2220,172 @@
     </w:p>
     <w:p>
       <w:pPr>
+        <w:pStyle w:val="SourceCode"/>
+      </w:pPr>
+      <w:r>
+        <w:rPr>
+          <w:rStyle w:val="KeywordTok"/>
+        </w:rPr>
+        <w:t xml:space="preserve">t.test</w:t>
+      </w:r>
+      <w:r>
+        <w:rPr>
+          <w:rStyle w:val="NormalTok"/>
+        </w:rPr>
+        <w:t xml:space="preserve">(lead, </w:t>
+      </w:r>
+      <w:r>
+        <w:rPr>
+          <w:rStyle w:val="DataTypeTok"/>
+        </w:rPr>
+        <w:t xml:space="preserve">alternative=</w:t>
+      </w:r>
+      <w:r>
+        <w:rPr>
+          <w:rStyle w:val="StringTok"/>
+        </w:rPr>
+        <w:t xml:space="preserve">'greater'</w:t>
+      </w:r>
+      <w:r>
+        <w:rPr>
+          <w:rStyle w:val="NormalTok"/>
+        </w:rPr>
+        <w:t xml:space="preserve">, </w:t>
+      </w:r>
+      <w:r>
+        <w:rPr>
+          <w:rStyle w:val="DataTypeTok"/>
+        </w:rPr>
+        <w:t xml:space="preserve">mu=</w:t>
+      </w:r>
+      <w:r>
+        <w:rPr>
+          <w:rStyle w:val="DecValTok"/>
+        </w:rPr>
+        <w:t xml:space="preserve">30</w:t>
+      </w:r>
+      <w:r>
+        <w:rPr>
+          <w:rStyle w:val="NormalTok"/>
+        </w:rPr>
+        <w:t xml:space="preserve">)</w:t>
+      </w:r>
+    </w:p>
+    <w:p>
+      <w:pPr>
+        <w:pStyle w:val="SourceCode"/>
+      </w:pPr>
+      <w:r>
+        <w:rPr>
+          <w:rStyle w:val="VerbatimChar"/>
+        </w:rPr>
+        <w:t xml:space="preserve">## </w:t>
+      </w:r>
+      <w:r>
+        <w:br w:type="textWrapping"/>
+      </w:r>
+      <w:r>
+        <w:rPr>
+          <w:rStyle w:val="VerbatimChar"/>
+        </w:rPr>
+        <w:t xml:space="preserve">##  One Sample t-test</w:t>
+      </w:r>
+      <w:r>
+        <w:br w:type="textWrapping"/>
+      </w:r>
+      <w:r>
+        <w:rPr>
+          <w:rStyle w:val="VerbatimChar"/>
+        </w:rPr>
+        <w:t xml:space="preserve">## </w:t>
+      </w:r>
+      <w:r>
+        <w:br w:type="textWrapping"/>
+      </w:r>
+      <w:r>
+        <w:rPr>
+          <w:rStyle w:val="VerbatimChar"/>
+        </w:rPr>
+        <w:t xml:space="preserve">## data:  lead</w:t>
+      </w:r>
+      <w:r>
+        <w:br w:type="textWrapping"/>
+      </w:r>
+      <w:r>
+        <w:rPr>
+          <w:rStyle w:val="VerbatimChar"/>
+        </w:rPr>
+        <w:t xml:space="preserve">## t = 1.1868, df = 36, p-value = 0.1215</w:t>
+      </w:r>
+      <w:r>
+        <w:br w:type="textWrapping"/>
+      </w:r>
+      <w:r>
+        <w:rPr>
+          <w:rStyle w:val="VerbatimChar"/>
+        </w:rPr>
+        <w:t xml:space="preserve">## alternative hypothesis: true mean is greater than 30</w:t>
+      </w:r>
+      <w:r>
+        <w:br w:type="textWrapping"/>
+      </w:r>
+      <w:r>
+        <w:rPr>
+          <w:rStyle w:val="VerbatimChar"/>
+        </w:rPr>
+        <w:t xml:space="preserve">## 95 percent confidence interval:</w:t>
+      </w:r>
+      <w:r>
+        <w:br w:type="textWrapping"/>
+      </w:r>
+      <w:r>
+        <w:rPr>
+          <w:rStyle w:val="VerbatimChar"/>
+        </w:rPr>
+        <w:t xml:space="preserve">##  26.93932      Inf</w:t>
+      </w:r>
+      <w:r>
+        <w:br w:type="textWrapping"/>
+      </w:r>
+      <w:r>
+        <w:rPr>
+          <w:rStyle w:val="VerbatimChar"/>
+        </w:rPr>
+        <w:t xml:space="preserve">## sample estimates:</w:t>
+      </w:r>
+      <w:r>
+        <w:br w:type="textWrapping"/>
+      </w:r>
+      <w:r>
+        <w:rPr>
+          <w:rStyle w:val="VerbatimChar"/>
+        </w:rPr>
+        <w:t xml:space="preserve">## mean of x </w:t>
+      </w:r>
+      <w:r>
+        <w:br w:type="textWrapping"/>
+      </w:r>
+      <w:r>
+        <w:rPr>
+          <w:rStyle w:val="VerbatimChar"/>
+        </w:rPr>
+        <w:t xml:space="preserve">##  37.24324</w:t>
+      </w:r>
+    </w:p>
+    <w:p>
+      <w:pPr>
+        <w:pStyle w:val="FirstParagraph"/>
+      </w:pPr>
+      <w:r>
+        <w:t xml:space="preserve">(Step 4) Conclusion:</w:t>
+      </w:r>
+    </w:p>
+    <w:p>
+      <w:pPr>
         <w:pStyle w:val="BodyText"/>
       </w:pPr>
       <w:r>
-        <w:t xml:space="preserve">(Step 4) Conclusion:</w:t>
+        <w:t xml:space="preserve">At .10 significance, we fail to reject the null hypothesis (p-value 0.1215)</w:t>
       </w:r>
     </w:p>
     <w:p>
@@ -1896,8 +2399,8 @@
       <w:pPr>
         <w:pStyle w:val="Heading3"/>
       </w:pPr>
-      <w:bookmarkStart w:id="48" w:name="part-3e"/>
-      <w:bookmarkEnd w:id="48"/>
+      <w:bookmarkStart w:id="49" w:name="part-3e"/>
+      <w:bookmarkEnd w:id="49"/>
       <w:r>
         <w:t xml:space="preserve">Part 3e</w:t>
       </w:r>
@@ -1928,8 +2431,8 @@
       <w:pPr>
         <w:pStyle w:val="Heading3"/>
       </w:pPr>
-      <w:bookmarkStart w:id="49" w:name="answer-3e-------------"/>
-      <w:bookmarkEnd w:id="49"/>
+      <w:bookmarkStart w:id="50" w:name="answer-3e-------------"/>
+      <w:bookmarkEnd w:id="50"/>
       <w:r>
         <w:t xml:space="preserve">-|-|-|-|-|-|-|-|-|-|-|- Answer 3e -|-|-|-|-|-|-|-|-|-|-|-</w:t>
       </w:r>
@@ -1940,9 +2443,18 @@
       </w:pPr>
       <w:r>
         <w:rPr>
-          <w:rStyle w:val="NormalTok"/>
-        </w:rPr>
-        <w:t xml:space="preserve">chol &lt;-</w:t>
+          <w:rStyle w:val="CommentTok"/>
+        </w:rPr>
+        <w:t xml:space="preserve">#lead &lt;- HealthExam$Cholesterol[HealthExam$Sex=="M"]</w:t>
+      </w:r>
+      <w:r>
+        <w:br w:type="textWrapping"/>
+      </w:r>
+      <w:r>
+        <w:rPr>
+          <w:rStyle w:val="NormalTok"/>
+        </w:rPr>
+        <w:t xml:space="preserve">n &lt;-</w:t>
       </w:r>
       <w:r>
         <w:rPr>
@@ -1952,30 +2464,51 @@
       </w:r>
       <w:r>
         <w:rPr>
-          <w:rStyle w:val="NormalTok"/>
-        </w:rPr>
-        <w:t xml:space="preserve">HealthExam$Cholesterol[HealthExam$Sex==</w:t>
+          <w:rStyle w:val="KeywordTok"/>
+        </w:rPr>
+        <w:t xml:space="preserve">length</w:t>
+      </w:r>
+      <w:r>
+        <w:rPr>
+          <w:rStyle w:val="NormalTok"/>
+        </w:rPr>
+        <w:t xml:space="preserve">(lead)</w:t>
+      </w:r>
+      <w:r>
+        <w:br w:type="textWrapping"/>
+      </w:r>
+      <w:r>
+        <w:rPr>
+          <w:rStyle w:val="NormalTok"/>
+        </w:rPr>
+        <w:t xml:space="preserve">xbar &lt;-</w:t>
       </w:r>
       <w:r>
         <w:rPr>
           <w:rStyle w:val="StringTok"/>
         </w:rPr>
-        <w:t xml:space="preserve">"M"</w:t>
-      </w:r>
-      <w:r>
-        <w:rPr>
-          <w:rStyle w:val="NormalTok"/>
-        </w:rPr>
-        <w:t xml:space="preserve">]</w:t>
-      </w:r>
-      <w:r>
-        <w:br w:type="textWrapping"/>
-      </w:r>
-      <w:r>
-        <w:rPr>
-          <w:rStyle w:val="NormalTok"/>
-        </w:rPr>
-        <w:t xml:space="preserve">n &lt;-</w:t>
+        <w:t xml:space="preserve"> </w:t>
+      </w:r>
+      <w:r>
+        <w:rPr>
+          <w:rStyle w:val="KeywordTok"/>
+        </w:rPr>
+        <w:t xml:space="preserve">mean</w:t>
+      </w:r>
+      <w:r>
+        <w:rPr>
+          <w:rStyle w:val="NormalTok"/>
+        </w:rPr>
+        <w:t xml:space="preserve">(lead)</w:t>
+      </w:r>
+      <w:r>
+        <w:br w:type="textWrapping"/>
+      </w:r>
+      <w:r>
+        <w:rPr>
+          <w:rStyle w:val="NormalTok"/>
+        </w:rPr>
+        <w:t xml:space="preserve">s &lt;-</w:t>
       </w:r>
       <w:r>
         <w:rPr>
@@ -1987,22 +2520,25 @@
         <w:rPr>
           <w:rStyle w:val="KeywordTok"/>
         </w:rPr>
-        <w:t xml:space="preserve">length</w:t>
-      </w:r>
-      <w:r>
-        <w:rPr>
-          <w:rStyle w:val="NormalTok"/>
-        </w:rPr>
-        <w:t xml:space="preserve">(chol)</w:t>
-      </w:r>
-      <w:r>
-        <w:br w:type="textWrapping"/>
-      </w:r>
-      <w:r>
-        <w:rPr>
-          <w:rStyle w:val="NormalTok"/>
-        </w:rPr>
-        <w:t xml:space="preserve">xbar &lt;-</w:t>
+        <w:t xml:space="preserve">sd</w:t>
+      </w:r>
+      <w:r>
+        <w:rPr>
+          <w:rStyle w:val="NormalTok"/>
+        </w:rPr>
+        <w:t xml:space="preserve">(lead)</w:t>
+      </w:r>
+      <w:r>
+        <w:br w:type="textWrapping"/>
+      </w:r>
+      <w:r>
+        <w:br w:type="textWrapping"/>
+      </w:r>
+      <w:r>
+        <w:rPr>
+          <w:rStyle w:val="NormalTok"/>
+        </w:rPr>
+        <w:t xml:space="preserve">reps &lt;-</w:t>
       </w:r>
       <w:r>
         <w:rPr>
@@ -2012,24 +2548,225 @@
       </w:r>
       <w:r>
         <w:rPr>
+          <w:rStyle w:val="DecValTok"/>
+        </w:rPr>
+        <w:t xml:space="preserve">10000</w:t>
+      </w:r>
+      <w:r>
+        <w:br w:type="textWrapping"/>
+      </w:r>
+      <w:r>
+        <w:rPr>
+          <w:rStyle w:val="NormalTok"/>
+        </w:rPr>
+        <w:t xml:space="preserve">t_sim &lt;-</w:t>
+      </w:r>
+      <w:r>
+        <w:rPr>
+          <w:rStyle w:val="StringTok"/>
+        </w:rPr>
+        <w:t xml:space="preserve"> </w:t>
+      </w:r>
+      <w:r>
+        <w:rPr>
           <w:rStyle w:val="KeywordTok"/>
         </w:rPr>
+        <w:t xml:space="preserve">numeric</w:t>
+      </w:r>
+      <w:r>
+        <w:rPr>
+          <w:rStyle w:val="NormalTok"/>
+        </w:rPr>
+        <w:t xml:space="preserve">(reps)</w:t>
+      </w:r>
+      <w:r>
+        <w:br w:type="textWrapping"/>
+      </w:r>
+      <w:r>
+        <w:br w:type="textWrapping"/>
+      </w:r>
+      <w:r>
+        <w:rPr>
+          <w:rStyle w:val="CommentTok"/>
+        </w:rPr>
+        <w:t xml:space="preserve"># generate bootstrapped sampling distribution</w:t>
+      </w:r>
+      <w:r>
+        <w:br w:type="textWrapping"/>
+      </w:r>
+      <w:r>
+        <w:rPr>
+          <w:rStyle w:val="NormalTok"/>
+        </w:rPr>
+        <w:t xml:space="preserve">for (i in </w:t>
+      </w:r>
+      <w:r>
+        <w:rPr>
+          <w:rStyle w:val="DecValTok"/>
+        </w:rPr>
+        <w:t xml:space="preserve">1</w:t>
+      </w:r>
+      <w:r>
+        <w:rPr>
+          <w:rStyle w:val="NormalTok"/>
+        </w:rPr>
+        <w:t xml:space="preserve">:reps){</w:t>
+      </w:r>
+      <w:r>
+        <w:br w:type="textWrapping"/>
+      </w:r>
+      <w:r>
+        <w:rPr>
+          <w:rStyle w:val="NormalTok"/>
+        </w:rPr>
+        <w:t xml:space="preserve"> </w:t>
+      </w:r>
+      <w:r>
+        <w:rPr>
+          <w:rStyle w:val="NormalTok"/>
+        </w:rPr>
+        <w:t xml:space="preserve"> </w:t>
+      </w:r>
+      <w:r>
+        <w:rPr>
+          <w:rStyle w:val="NormalTok"/>
+        </w:rPr>
+        <w:t xml:space="preserve">x &lt;-</w:t>
+      </w:r>
+      <w:r>
+        <w:rPr>
+          <w:rStyle w:val="StringTok"/>
+        </w:rPr>
+        <w:t xml:space="preserve"> </w:t>
+      </w:r>
+      <w:r>
+        <w:rPr>
+          <w:rStyle w:val="KeywordTok"/>
+        </w:rPr>
+        <w:t xml:space="preserve">sample</w:t>
+      </w:r>
+      <w:r>
+        <w:rPr>
+          <w:rStyle w:val="NormalTok"/>
+        </w:rPr>
+        <w:t xml:space="preserve">(lead,n,</w:t>
+      </w:r>
+      <w:r>
+        <w:rPr>
+          <w:rStyle w:val="DataTypeTok"/>
+        </w:rPr>
+        <w:t xml:space="preserve">replace=</w:t>
+      </w:r>
+      <w:r>
+        <w:rPr>
+          <w:rStyle w:val="OtherTok"/>
+        </w:rPr>
+        <w:t xml:space="preserve">TRUE</w:t>
+      </w:r>
+      <w:r>
+        <w:rPr>
+          <w:rStyle w:val="NormalTok"/>
+        </w:rPr>
+        <w:t xml:space="preserve">)</w:t>
+      </w:r>
+      <w:r>
+        <w:br w:type="textWrapping"/>
+      </w:r>
+      <w:r>
+        <w:rPr>
+          <w:rStyle w:val="NormalTok"/>
+        </w:rPr>
+        <w:t xml:space="preserve"> </w:t>
+      </w:r>
+      <w:r>
+        <w:rPr>
+          <w:rStyle w:val="NormalTok"/>
+        </w:rPr>
+        <w:t xml:space="preserve"> </w:t>
+      </w:r>
+      <w:r>
+        <w:rPr>
+          <w:rStyle w:val="NormalTok"/>
+        </w:rPr>
+        <w:t xml:space="preserve">t_sim[i] &lt;-</w:t>
+      </w:r>
+      <w:r>
+        <w:rPr>
+          <w:rStyle w:val="StringTok"/>
+        </w:rPr>
+        <w:t xml:space="preserve"> </w:t>
+      </w:r>
+      <w:r>
+        <w:rPr>
+          <w:rStyle w:val="NormalTok"/>
+        </w:rPr>
+        <w:t xml:space="preserve">(</w:t>
+      </w:r>
+      <w:r>
+        <w:rPr>
+          <w:rStyle w:val="KeywordTok"/>
+        </w:rPr>
         <w:t xml:space="preserve">mean</w:t>
       </w:r>
       <w:r>
         <w:rPr>
           <w:rStyle w:val="NormalTok"/>
         </w:rPr>
-        <w:t xml:space="preserve">(chol)</w:t>
-      </w:r>
-      <w:r>
-        <w:br w:type="textWrapping"/>
-      </w:r>
-      <w:r>
-        <w:rPr>
-          <w:rStyle w:val="NormalTok"/>
-        </w:rPr>
-        <w:t xml:space="preserve">s &lt;-</w:t>
+        <w:t xml:space="preserve">(x)-xbar)/(</w:t>
+      </w:r>
+      <w:r>
+        <w:rPr>
+          <w:rStyle w:val="KeywordTok"/>
+        </w:rPr>
+        <w:t xml:space="preserve">sd</w:t>
+      </w:r>
+      <w:r>
+        <w:rPr>
+          <w:rStyle w:val="NormalTok"/>
+        </w:rPr>
+        <w:t xml:space="preserve">(x)/</w:t>
+      </w:r>
+      <w:r>
+        <w:rPr>
+          <w:rStyle w:val="KeywordTok"/>
+        </w:rPr>
+        <w:t xml:space="preserve">sqrt</w:t>
+      </w:r>
+      <w:r>
+        <w:rPr>
+          <w:rStyle w:val="NormalTok"/>
+        </w:rPr>
+        <w:t xml:space="preserve">(n))</w:t>
+      </w:r>
+      <w:r>
+        <w:br w:type="textWrapping"/>
+      </w:r>
+      <w:r>
+        <w:rPr>
+          <w:rStyle w:val="NormalTok"/>
+        </w:rPr>
+        <w:t xml:space="preserve">}</w:t>
+      </w:r>
+      <w:r>
+        <w:br w:type="textWrapping"/>
+      </w:r>
+      <w:r>
+        <w:br w:type="textWrapping"/>
+      </w:r>
+      <w:r>
+        <w:rPr>
+          <w:rStyle w:val="CommentTok"/>
+        </w:rPr>
+        <w:t xml:space="preserve"># build boostrapped "Studentized" t-inverval for mu</w:t>
+      </w:r>
+      <w:r>
+        <w:br w:type="textWrapping"/>
+      </w:r>
+      <w:r>
+        <w:rPr>
+          <w:rStyle w:val="NormalTok"/>
+        </w:rPr>
+        <w:t xml:space="preserve">alpha &lt;-</w:t>
       </w:r>
       <w:r>
         <w:rPr>
@@ -2039,27 +2776,96 @@
       </w:r>
       <w:r>
         <w:rPr>
+          <w:rStyle w:val="NormalTok"/>
+        </w:rPr>
+        <w:t xml:space="preserve">.</w:t>
+      </w:r>
+      <w:r>
+        <w:rPr>
+          <w:rStyle w:val="DecValTok"/>
+        </w:rPr>
+        <w:t xml:space="preserve">20</w:t>
+      </w:r>
+      <w:r>
+        <w:br w:type="textWrapping"/>
+      </w:r>
+      <w:r>
+        <w:rPr>
+          <w:rStyle w:val="NormalTok"/>
+        </w:rPr>
+        <w:t xml:space="preserve">prbs &lt;-</w:t>
+      </w:r>
+      <w:r>
+        <w:rPr>
+          <w:rStyle w:val="StringTok"/>
+        </w:rPr>
+        <w:t xml:space="preserve"> </w:t>
+      </w:r>
+      <w:r>
+        <w:rPr>
           <w:rStyle w:val="KeywordTok"/>
         </w:rPr>
-        <w:t xml:space="preserve">sd</w:t>
-      </w:r>
-      <w:r>
-        <w:rPr>
-          <w:rStyle w:val="NormalTok"/>
-        </w:rPr>
-        <w:t xml:space="preserve">(chol)</w:t>
-      </w:r>
-      <w:r>
-        <w:br w:type="textWrapping"/>
-      </w:r>
-      <w:r>
-        <w:br w:type="textWrapping"/>
-      </w:r>
-      <w:r>
-        <w:rPr>
-          <w:rStyle w:val="NormalTok"/>
-        </w:rPr>
-        <w:t xml:space="preserve">reps &lt;-</w:t>
+        <w:t xml:space="preserve">c</w:t>
+      </w:r>
+      <w:r>
+        <w:rPr>
+          <w:rStyle w:val="NormalTok"/>
+        </w:rPr>
+        <w:t xml:space="preserve">( </w:t>
+      </w:r>
+      <w:r>
+        <w:rPr>
+          <w:rStyle w:val="DecValTok"/>
+        </w:rPr>
+        <w:t xml:space="preserve">1</w:t>
+      </w:r>
+      <w:r>
+        <w:rPr>
+          <w:rStyle w:val="NormalTok"/>
+        </w:rPr>
+        <w:t xml:space="preserve">-alpha/</w:t>
+      </w:r>
+      <w:r>
+        <w:rPr>
+          <w:rStyle w:val="DecValTok"/>
+        </w:rPr>
+        <w:t xml:space="preserve">2</w:t>
+      </w:r>
+      <w:r>
+        <w:rPr>
+          <w:rStyle w:val="NormalTok"/>
+        </w:rPr>
+        <w:t xml:space="preserve">, alpha/</w:t>
+      </w:r>
+      <w:r>
+        <w:rPr>
+          <w:rStyle w:val="DecValTok"/>
+        </w:rPr>
+        <w:t xml:space="preserve">2</w:t>
+      </w:r>
+      <w:r>
+        <w:rPr>
+          <w:rStyle w:val="NormalTok"/>
+        </w:rPr>
+        <w:t xml:space="preserve"> </w:t>
+      </w:r>
+      <w:r>
+        <w:rPr>
+          <w:rStyle w:val="NormalTok"/>
+        </w:rPr>
+        <w:t xml:space="preserve">)</w:t>
+      </w:r>
+      <w:r>
+        <w:br w:type="textWrapping"/>
+      </w:r>
+      <w:r>
+        <w:br w:type="textWrapping"/>
+      </w:r>
+      <w:r>
+        <w:rPr>
+          <w:rStyle w:val="NormalTok"/>
+        </w:rPr>
+        <w:t xml:space="preserve">tcrit_est &lt;-</w:t>
       </w:r>
       <w:r>
         <w:rPr>
@@ -2069,120 +2875,599 @@
       </w:r>
       <w:r>
         <w:rPr>
+          <w:rStyle w:val="KeywordTok"/>
+        </w:rPr>
+        <w:t xml:space="preserve">unname</w:t>
+      </w:r>
+      <w:r>
+        <w:rPr>
+          <w:rStyle w:val="NormalTok"/>
+        </w:rPr>
+        <w:t xml:space="preserve">(</w:t>
+      </w:r>
+      <w:r>
+        <w:rPr>
+          <w:rStyle w:val="KeywordTok"/>
+        </w:rPr>
+        <w:t xml:space="preserve">quantile</w:t>
+      </w:r>
+      <w:r>
+        <w:rPr>
+          <w:rStyle w:val="NormalTok"/>
+        </w:rPr>
+        <w:t xml:space="preserve">(t_sim, </w:t>
+      </w:r>
+      <w:r>
+        <w:rPr>
+          <w:rStyle w:val="DataTypeTok"/>
+        </w:rPr>
+        <w:t xml:space="preserve">prob =</w:t>
+      </w:r>
+      <w:r>
+        <w:rPr>
+          <w:rStyle w:val="NormalTok"/>
+        </w:rPr>
+        <w:t xml:space="preserve"> </w:t>
+      </w:r>
+      <w:r>
+        <w:rPr>
+          <w:rStyle w:val="NormalTok"/>
+        </w:rPr>
+        <w:t xml:space="preserve">prbs ))</w:t>
+      </w:r>
+      <w:r>
+        <w:br w:type="textWrapping"/>
+      </w:r>
+      <w:r>
+        <w:rPr>
+          <w:rStyle w:val="NormalTok"/>
+        </w:rPr>
+        <w:t xml:space="preserve">t_ci_bootstrap &lt;-</w:t>
+      </w:r>
+      <w:r>
+        <w:rPr>
+          <w:rStyle w:val="StringTok"/>
+        </w:rPr>
+        <w:t xml:space="preserve"> </w:t>
+      </w:r>
+      <w:r>
+        <w:rPr>
+          <w:rStyle w:val="NormalTok"/>
+        </w:rPr>
+        <w:t xml:space="preserve">xbar -</w:t>
+      </w:r>
+      <w:r>
+        <w:rPr>
+          <w:rStyle w:val="StringTok"/>
+        </w:rPr>
+        <w:t xml:space="preserve"> </w:t>
+      </w:r>
+      <w:r>
+        <w:rPr>
+          <w:rStyle w:val="NormalTok"/>
+        </w:rPr>
+        <w:t xml:space="preserve">tcrit_est*s/</w:t>
+      </w:r>
+      <w:r>
+        <w:rPr>
+          <w:rStyle w:val="KeywordTok"/>
+        </w:rPr>
+        <w:t xml:space="preserve">sqrt</w:t>
+      </w:r>
+      <w:r>
+        <w:rPr>
+          <w:rStyle w:val="NormalTok"/>
+        </w:rPr>
+        <w:t xml:space="preserve">(n)</w:t>
+      </w:r>
+      <w:r>
+        <w:br w:type="textWrapping"/>
+      </w:r>
+      <w:r>
+        <w:rPr>
+          <w:rStyle w:val="NormalTok"/>
+        </w:rPr>
+        <w:t xml:space="preserve">t_ci_bootstrap</w:t>
+      </w:r>
+    </w:p>
+    <w:p>
+      <w:pPr>
+        <w:pStyle w:val="SourceCode"/>
+      </w:pPr>
+      <w:r>
+        <w:rPr>
+          <w:rStyle w:val="VerbatimChar"/>
+        </w:rPr>
+        <w:t xml:space="preserve">## [1] 30.78319 49.79553</w:t>
+      </w:r>
+    </w:p>
+    <w:p>
+      <w:pPr>
+        <w:pStyle w:val="SourceCode"/>
+      </w:pPr>
+      <w:r>
+        <w:rPr>
+          <w:rStyle w:val="CommentTok"/>
+        </w:rPr>
+        <w:t xml:space="preserve"># for comparison here is the t-interval from theory</w:t>
+      </w:r>
+      <w:r>
+        <w:br w:type="textWrapping"/>
+      </w:r>
+      <w:r>
+        <w:rPr>
+          <w:rStyle w:val="NormalTok"/>
+        </w:rPr>
+        <w:t xml:space="preserve">t_ci_theory &lt;-</w:t>
+      </w:r>
+      <w:r>
+        <w:rPr>
+          <w:rStyle w:val="StringTok"/>
+        </w:rPr>
+        <w:t xml:space="preserve"> </w:t>
+      </w:r>
+      <w:r>
+        <w:rPr>
+          <w:rStyle w:val="KeywordTok"/>
+        </w:rPr>
+        <w:t xml:space="preserve">as.vector</w:t>
+      </w:r>
+      <w:r>
+        <w:rPr>
+          <w:rStyle w:val="NormalTok"/>
+        </w:rPr>
+        <w:t xml:space="preserve">(</w:t>
+      </w:r>
+      <w:r>
+        <w:rPr>
+          <w:rStyle w:val="KeywordTok"/>
+        </w:rPr>
+        <w:t xml:space="preserve">t.test</w:t>
+      </w:r>
+      <w:r>
+        <w:rPr>
+          <w:rStyle w:val="NormalTok"/>
+        </w:rPr>
+        <w:t xml:space="preserve">(lead)$conf.int)</w:t>
+      </w:r>
+      <w:r>
+        <w:br w:type="textWrapping"/>
+      </w:r>
+      <w:r>
+        <w:rPr>
+          <w:rStyle w:val="NormalTok"/>
+        </w:rPr>
+        <w:t xml:space="preserve">t_ci_theory</w:t>
+      </w:r>
+    </w:p>
+    <w:p>
+      <w:pPr>
+        <w:pStyle w:val="SourceCode"/>
+      </w:pPr>
+      <w:r>
+        <w:rPr>
+          <w:rStyle w:val="VerbatimChar"/>
+        </w:rPr>
+        <w:t xml:space="preserve">## [1] 24.86550 49.62099</w:t>
+      </w:r>
+    </w:p>
+    <w:p>
+      <w:pPr>
+        <w:pStyle w:val="SourceCode"/>
+      </w:pPr>
+      <w:r>
+        <w:rPr>
+          <w:rStyle w:val="CommentTok"/>
+        </w:rPr>
+        <w:t xml:space="preserve"># Compare the bootstrapped sampling distribution to the</w:t>
+      </w:r>
+      <w:r>
+        <w:br w:type="textWrapping"/>
+      </w:r>
+      <w:r>
+        <w:rPr>
+          <w:rStyle w:val="CommentTok"/>
+        </w:rPr>
+        <w:t xml:space="preserve"># t-distribution from theory.  If the sample were from a normal distribution</w:t>
+      </w:r>
+      <w:r>
+        <w:br w:type="textWrapping"/>
+      </w:r>
+      <w:r>
+        <w:rPr>
+          <w:rStyle w:val="CommentTok"/>
+        </w:rPr>
+        <w:t xml:space="preserve"># these would be in good agreement, instead we see some skewness in the smapling distribution ...</w:t>
+      </w:r>
+      <w:r>
+        <w:br w:type="textWrapping"/>
+      </w:r>
+      <w:r>
+        <w:rPr>
+          <w:rStyle w:val="KeywordTok"/>
+        </w:rPr>
+        <w:t xml:space="preserve">par</w:t>
+      </w:r>
+      <w:r>
+        <w:rPr>
+          <w:rStyle w:val="NormalTok"/>
+        </w:rPr>
+        <w:t xml:space="preserve">(</w:t>
+      </w:r>
+      <w:r>
+        <w:rPr>
+          <w:rStyle w:val="DataTypeTok"/>
+        </w:rPr>
+        <w:t xml:space="preserve">mar=</w:t>
+      </w:r>
+      <w:r>
+        <w:rPr>
+          <w:rStyle w:val="NormalTok"/>
+        </w:rPr>
+        <w:t xml:space="preserve">(</w:t>
+      </w:r>
+      <w:r>
+        <w:rPr>
+          <w:rStyle w:val="KeywordTok"/>
+        </w:rPr>
+        <w:t xml:space="preserve">c</w:t>
+      </w:r>
+      <w:r>
+        <w:rPr>
+          <w:rStyle w:val="NormalTok"/>
+        </w:rPr>
+        <w:t xml:space="preserve">(</w:t>
+      </w:r>
+      <w:r>
+        <w:rPr>
           <w:rStyle w:val="DecValTok"/>
         </w:rPr>
-        <w:t xml:space="preserve">10000</w:t>
-      </w:r>
-      <w:r>
-        <w:br w:type="textWrapping"/>
-      </w:r>
-      <w:r>
-        <w:rPr>
-          <w:rStyle w:val="NormalTok"/>
-        </w:rPr>
-        <w:t xml:space="preserve">t_sim &lt;-</w:t>
+        <w:t xml:space="preserve">4</w:t>
+      </w:r>
+      <w:r>
+        <w:rPr>
+          <w:rStyle w:val="NormalTok"/>
+        </w:rPr>
+        <w:t xml:space="preserve">,.</w:t>
+      </w:r>
+      <w:r>
+        <w:rPr>
+          <w:rStyle w:val="DecValTok"/>
+        </w:rPr>
+        <w:t xml:space="preserve">5</w:t>
+      </w:r>
+      <w:r>
+        <w:rPr>
+          <w:rStyle w:val="NormalTok"/>
+        </w:rPr>
+        <w:t xml:space="preserve">,</w:t>
+      </w:r>
+      <w:r>
+        <w:rPr>
+          <w:rStyle w:val="DecValTok"/>
+        </w:rPr>
+        <w:t xml:space="preserve">0</w:t>
+      </w:r>
+      <w:r>
+        <w:rPr>
+          <w:rStyle w:val="NormalTok"/>
+        </w:rPr>
+        <w:t xml:space="preserve">,.</w:t>
+      </w:r>
+      <w:r>
+        <w:rPr>
+          <w:rStyle w:val="DecValTok"/>
+        </w:rPr>
+        <w:t xml:space="preserve">5</w:t>
+      </w:r>
+      <w:r>
+        <w:rPr>
+          <w:rStyle w:val="NormalTok"/>
+        </w:rPr>
+        <w:t xml:space="preserve">)),</w:t>
+      </w:r>
+      <w:r>
+        <w:rPr>
+          <w:rStyle w:val="DataTypeTok"/>
+        </w:rPr>
+        <w:t xml:space="preserve">yaxs=</w:t>
       </w:r>
       <w:r>
         <w:rPr>
           <w:rStyle w:val="StringTok"/>
         </w:rPr>
+        <w:t xml:space="preserve">"i"</w:t>
+      </w:r>
+      <w:r>
+        <w:rPr>
+          <w:rStyle w:val="NormalTok"/>
+        </w:rPr>
+        <w:t xml:space="preserve">,</w:t>
+      </w:r>
+      <w:r>
+        <w:rPr>
+          <w:rStyle w:val="DataTypeTok"/>
+        </w:rPr>
+        <w:t xml:space="preserve">bty=</w:t>
+      </w:r>
+      <w:r>
+        <w:rPr>
+          <w:rStyle w:val="StringTok"/>
+        </w:rPr>
+        <w:t xml:space="preserve">"l"</w:t>
+      </w:r>
+      <w:r>
+        <w:rPr>
+          <w:rStyle w:val="NormalTok"/>
+        </w:rPr>
+        <w:t xml:space="preserve">,</w:t>
+      </w:r>
+      <w:r>
+        <w:rPr>
+          <w:rStyle w:val="DataTypeTok"/>
+        </w:rPr>
+        <w:t xml:space="preserve">xaxs=</w:t>
+      </w:r>
+      <w:r>
+        <w:rPr>
+          <w:rStyle w:val="StringTok"/>
+        </w:rPr>
+        <w:t xml:space="preserve">"i"</w:t>
+      </w:r>
+      <w:r>
+        <w:rPr>
+          <w:rStyle w:val="NormalTok"/>
+        </w:rPr>
+        <w:t xml:space="preserve">,</w:t>
+      </w:r>
+      <w:r>
+        <w:rPr>
+          <w:rStyle w:val="DataTypeTok"/>
+        </w:rPr>
+        <w:t xml:space="preserve">yaxt=</w:t>
+      </w:r>
+      <w:r>
+        <w:rPr>
+          <w:rStyle w:val="StringTok"/>
+        </w:rPr>
+        <w:t xml:space="preserve">"n"</w:t>
+      </w:r>
+      <w:r>
+        <w:rPr>
+          <w:rStyle w:val="NormalTok"/>
+        </w:rPr>
+        <w:t xml:space="preserve">)</w:t>
+      </w:r>
+      <w:r>
+        <w:br w:type="textWrapping"/>
+      </w:r>
+      <w:r>
+        <w:rPr>
+          <w:rStyle w:val="NormalTok"/>
+        </w:rPr>
+        <w:t xml:space="preserve">brks &lt;-</w:t>
+      </w:r>
+      <w:r>
+        <w:rPr>
+          <w:rStyle w:val="StringTok"/>
+        </w:rPr>
         <w:t xml:space="preserve"> </w:t>
       </w:r>
       <w:r>
         <w:rPr>
           <w:rStyle w:val="KeywordTok"/>
         </w:rPr>
-        <w:t xml:space="preserve">numeric</w:t>
-      </w:r>
-      <w:r>
-        <w:rPr>
-          <w:rStyle w:val="NormalTok"/>
-        </w:rPr>
-        <w:t xml:space="preserve">(reps)</w:t>
-      </w:r>
-      <w:r>
-        <w:br w:type="textWrapping"/>
-      </w:r>
-      <w:r>
-        <w:br w:type="textWrapping"/>
-      </w:r>
-      <w:r>
-        <w:rPr>
-          <w:rStyle w:val="CommentTok"/>
-        </w:rPr>
-        <w:t xml:space="preserve"># generate bootstrapped sampling distribution</w:t>
-      </w:r>
-      <w:r>
-        <w:br w:type="textWrapping"/>
-      </w:r>
-      <w:r>
-        <w:rPr>
-          <w:rStyle w:val="NormalTok"/>
-        </w:rPr>
-        <w:t xml:space="preserve">for (i in </w:t>
+        <w:t xml:space="preserve">seq</w:t>
+      </w:r>
+      <w:r>
+        <w:rPr>
+          <w:rStyle w:val="NormalTok"/>
+        </w:rPr>
+        <w:t xml:space="preserve">(</w:t>
+      </w:r>
+      <w:r>
+        <w:rPr>
+          <w:rStyle w:val="KeywordTok"/>
+        </w:rPr>
+        <w:t xml:space="preserve">min</w:t>
+      </w:r>
+      <w:r>
+        <w:rPr>
+          <w:rStyle w:val="NormalTok"/>
+        </w:rPr>
+        <w:t xml:space="preserve">(t_sim),</w:t>
+      </w:r>
+      <w:r>
+        <w:rPr>
+          <w:rStyle w:val="KeywordTok"/>
+        </w:rPr>
+        <w:t xml:space="preserve">max</w:t>
+      </w:r>
+      <w:r>
+        <w:rPr>
+          <w:rStyle w:val="NormalTok"/>
+        </w:rPr>
+        <w:t xml:space="preserve">(t_sim),</w:t>
+      </w:r>
+      <w:r>
+        <w:rPr>
+          <w:rStyle w:val="DataTypeTok"/>
+        </w:rPr>
+        <w:t xml:space="preserve">length=</w:t>
       </w:r>
       <w:r>
         <w:rPr>
           <w:rStyle w:val="DecValTok"/>
         </w:rPr>
-        <w:t xml:space="preserve">1</w:t>
-      </w:r>
-      <w:r>
-        <w:rPr>
-          <w:rStyle w:val="NormalTok"/>
-        </w:rPr>
-        <w:t xml:space="preserve">:reps){</w:t>
-      </w:r>
-      <w:r>
-        <w:br w:type="textWrapping"/>
-      </w:r>
-      <w:r>
-        <w:rPr>
-          <w:rStyle w:val="NormalTok"/>
-        </w:rPr>
-        <w:t xml:space="preserve"> </w:t>
-      </w:r>
-      <w:r>
-        <w:rPr>
-          <w:rStyle w:val="NormalTok"/>
-        </w:rPr>
-        <w:t xml:space="preserve"> </w:t>
-      </w:r>
-      <w:r>
-        <w:rPr>
-          <w:rStyle w:val="NormalTok"/>
-        </w:rPr>
-        <w:t xml:space="preserve">x &lt;-</w:t>
+        <w:t xml:space="preserve">50</w:t>
+      </w:r>
+      <w:r>
+        <w:rPr>
+          <w:rStyle w:val="NormalTok"/>
+        </w:rPr>
+        <w:t xml:space="preserve">)</w:t>
+      </w:r>
+      <w:r>
+        <w:br w:type="textWrapping"/>
+      </w:r>
+      <w:r>
+        <w:rPr>
+          <w:rStyle w:val="KeywordTok"/>
+        </w:rPr>
+        <w:t xml:space="preserve">hist</w:t>
+      </w:r>
+      <w:r>
+        <w:rPr>
+          <w:rStyle w:val="NormalTok"/>
+        </w:rPr>
+        <w:t xml:space="preserve">(t_sim,</w:t>
+      </w:r>
+      <w:r>
+        <w:rPr>
+          <w:rStyle w:val="DataTypeTok"/>
+        </w:rPr>
+        <w:t xml:space="preserve">prob=</w:t>
+      </w:r>
+      <w:r>
+        <w:rPr>
+          <w:rStyle w:val="OtherTok"/>
+        </w:rPr>
+        <w:t xml:space="preserve">TRUE</w:t>
+      </w:r>
+      <w:r>
+        <w:rPr>
+          <w:rStyle w:val="NormalTok"/>
+        </w:rPr>
+        <w:t xml:space="preserve">,</w:t>
+      </w:r>
+      <w:r>
+        <w:rPr>
+          <w:rStyle w:val="DataTypeTok"/>
+        </w:rPr>
+        <w:t xml:space="preserve">breaks=</w:t>
+      </w:r>
+      <w:r>
+        <w:rPr>
+          <w:rStyle w:val="NormalTok"/>
+        </w:rPr>
+        <w:t xml:space="preserve">brks,</w:t>
+      </w:r>
+      <w:r>
+        <w:rPr>
+          <w:rStyle w:val="DataTypeTok"/>
+        </w:rPr>
+        <w:t xml:space="preserve">main=</w:t>
       </w:r>
       <w:r>
         <w:rPr>
           <w:rStyle w:val="StringTok"/>
         </w:rPr>
+        <w:t xml:space="preserve">''</w:t>
+      </w:r>
+      <w:r>
+        <w:rPr>
+          <w:rStyle w:val="NormalTok"/>
+        </w:rPr>
+        <w:t xml:space="preserve">,</w:t>
+      </w:r>
+      <w:r>
+        <w:rPr>
+          <w:rStyle w:val="DataTypeTok"/>
+        </w:rPr>
+        <w:t xml:space="preserve">xlab=</w:t>
+      </w:r>
+      <w:r>
+        <w:rPr>
+          <w:rStyle w:val="StringTok"/>
+        </w:rPr>
+        <w:t xml:space="preserve">'t'</w:t>
+      </w:r>
+      <w:r>
+        <w:rPr>
+          <w:rStyle w:val="NormalTok"/>
+        </w:rPr>
+        <w:t xml:space="preserve">,</w:t>
+      </w:r>
+      <w:r>
+        <w:rPr>
+          <w:rStyle w:val="DataTypeTok"/>
+        </w:rPr>
+        <w:t xml:space="preserve">ylab=</w:t>
+      </w:r>
+      <w:r>
+        <w:rPr>
+          <w:rStyle w:val="StringTok"/>
+        </w:rPr>
+        <w:t xml:space="preserve">''</w:t>
+      </w:r>
+      <w:r>
+        <w:rPr>
+          <w:rStyle w:val="NormalTok"/>
+        </w:rPr>
+        <w:t xml:space="preserve">)</w:t>
+      </w:r>
+      <w:r>
+        <w:br w:type="textWrapping"/>
+      </w:r>
+      <w:r>
+        <w:rPr>
+          <w:rStyle w:val="NormalTok"/>
+        </w:rPr>
+        <w:t xml:space="preserve">x0 &lt;-</w:t>
+      </w:r>
+      <w:r>
+        <w:rPr>
+          <w:rStyle w:val="StringTok"/>
+        </w:rPr>
         <w:t xml:space="preserve"> </w:t>
       </w:r>
       <w:r>
         <w:rPr>
           <w:rStyle w:val="KeywordTok"/>
         </w:rPr>
-        <w:t xml:space="preserve">sample</w:t>
-      </w:r>
-      <w:r>
-        <w:rPr>
-          <w:rStyle w:val="NormalTok"/>
-        </w:rPr>
-        <w:t xml:space="preserve">(chol,n,</w:t>
+        <w:t xml:space="preserve">seq</w:t>
+      </w:r>
+      <w:r>
+        <w:rPr>
+          <w:rStyle w:val="NormalTok"/>
+        </w:rPr>
+        <w:t xml:space="preserve">(-</w:t>
+      </w:r>
+      <w:r>
+        <w:rPr>
+          <w:rStyle w:val="DecValTok"/>
+        </w:rPr>
+        <w:t xml:space="preserve">4</w:t>
+      </w:r>
+      <w:r>
+        <w:rPr>
+          <w:rStyle w:val="NormalTok"/>
+        </w:rPr>
+        <w:t xml:space="preserve">,</w:t>
+      </w:r>
+      <w:r>
+        <w:rPr>
+          <w:rStyle w:val="DecValTok"/>
+        </w:rPr>
+        <w:t xml:space="preserve">4</w:t>
+      </w:r>
+      <w:r>
+        <w:rPr>
+          <w:rStyle w:val="NormalTok"/>
+        </w:rPr>
+        <w:t xml:space="preserve">,</w:t>
       </w:r>
       <w:r>
         <w:rPr>
           <w:rStyle w:val="DataTypeTok"/>
         </w:rPr>
-        <w:t xml:space="preserve">replace=</w:t>
-      </w:r>
-      <w:r>
-        <w:rPr>
-          <w:rStyle w:val="OtherTok"/>
-        </w:rPr>
-        <w:t xml:space="preserve">TRUE</w:t>
+        <w:t xml:space="preserve">length=</w:t>
+      </w:r>
+      <w:r>
+        <w:rPr>
+          <w:rStyle w:val="DecValTok"/>
+        </w:rPr>
+        <w:t xml:space="preserve">400</w:t>
       </w:r>
       <w:r>
         <w:rPr>
@@ -2197,19 +3482,7 @@
         <w:rPr>
           <w:rStyle w:val="NormalTok"/>
         </w:rPr>
-        <w:t xml:space="preserve"> </w:t>
-      </w:r>
-      <w:r>
-        <w:rPr>
-          <w:rStyle w:val="NormalTok"/>
-        </w:rPr>
-        <w:t xml:space="preserve"> </w:t>
-      </w:r>
-      <w:r>
-        <w:rPr>
-          <w:rStyle w:val="NormalTok"/>
-        </w:rPr>
-        <w:t xml:space="preserve">t_sim[i] &lt;-</w:t>
+        <w:t xml:space="preserve">y0 &lt;-</w:t>
       </w:r>
       <w:r>
         <w:rPr>
@@ -2219,821 +3492,27 @@
       </w:r>
       <w:r>
         <w:rPr>
-          <w:rStyle w:val="NormalTok"/>
-        </w:rPr>
-        <w:t xml:space="preserve">(</w:t>
-      </w:r>
-      <w:r>
-        <w:rPr>
           <w:rStyle w:val="KeywordTok"/>
         </w:rPr>
-        <w:t xml:space="preserve">mean</w:t>
-      </w:r>
-      <w:r>
-        <w:rPr>
-          <w:rStyle w:val="NormalTok"/>
-        </w:rPr>
-        <w:t xml:space="preserve">(x)-xbar)/(</w:t>
-      </w:r>
-      <w:r>
-        <w:rPr>
-          <w:rStyle w:val="KeywordTok"/>
-        </w:rPr>
-        <w:t xml:space="preserve">sd</w:t>
-      </w:r>
-      <w:r>
-        <w:rPr>
-          <w:rStyle w:val="NormalTok"/>
-        </w:rPr>
-        <w:t xml:space="preserve">(x)/</w:t>
-      </w:r>
-      <w:r>
-        <w:rPr>
-          <w:rStyle w:val="KeywordTok"/>
-        </w:rPr>
-        <w:t xml:space="preserve">sqrt</w:t>
-      </w:r>
-      <w:r>
-        <w:rPr>
-          <w:rStyle w:val="NormalTok"/>
-        </w:rPr>
-        <w:t xml:space="preserve">(n))</w:t>
-      </w:r>
-      <w:r>
-        <w:br w:type="textWrapping"/>
-      </w:r>
-      <w:r>
-        <w:rPr>
-          <w:rStyle w:val="NormalTok"/>
-        </w:rPr>
-        <w:t xml:space="preserve">}</w:t>
-      </w:r>
-      <w:r>
-        <w:br w:type="textWrapping"/>
-      </w:r>
-      <w:r>
-        <w:br w:type="textWrapping"/>
-      </w:r>
-      <w:r>
-        <w:rPr>
-          <w:rStyle w:val="CommentTok"/>
-        </w:rPr>
-        <w:t xml:space="preserve"># build boostrapped "Studentized" t-inverval for mu</w:t>
-      </w:r>
-      <w:r>
-        <w:br w:type="textWrapping"/>
-      </w:r>
-      <w:r>
-        <w:rPr>
-          <w:rStyle w:val="NormalTok"/>
-        </w:rPr>
-        <w:t xml:space="preserve">alpha &lt;-</w:t>
-      </w:r>
-      <w:r>
-        <w:rPr>
-          <w:rStyle w:val="StringTok"/>
-        </w:rPr>
-        <w:t xml:space="preserve"> </w:t>
-      </w:r>
-      <w:r>
-        <w:rPr>
-          <w:rStyle w:val="NormalTok"/>
-        </w:rPr>
-        <w:t xml:space="preserve">.</w:t>
+        <w:t xml:space="preserve">dt</w:t>
+      </w:r>
+      <w:r>
+        <w:rPr>
+          <w:rStyle w:val="NormalTok"/>
+        </w:rPr>
+        <w:t xml:space="preserve">(x0,</w:t>
+      </w:r>
+      <w:r>
+        <w:rPr>
+          <w:rStyle w:val="DataTypeTok"/>
+        </w:rPr>
+        <w:t xml:space="preserve">df=</w:t>
       </w:r>
       <w:r>
         <w:rPr>
           <w:rStyle w:val="DecValTok"/>
         </w:rPr>
-        <w:t xml:space="preserve">05</w:t>
-      </w:r>
-      <w:r>
-        <w:br w:type="textWrapping"/>
-      </w:r>
-      <w:r>
-        <w:rPr>
-          <w:rStyle w:val="NormalTok"/>
-        </w:rPr>
-        <w:t xml:space="preserve">prbs &lt;-</w:t>
-      </w:r>
-      <w:r>
-        <w:rPr>
-          <w:rStyle w:val="StringTok"/>
-        </w:rPr>
-        <w:t xml:space="preserve"> </w:t>
-      </w:r>
-      <w:r>
-        <w:rPr>
-          <w:rStyle w:val="KeywordTok"/>
-        </w:rPr>
-        <w:t xml:space="preserve">c</w:t>
-      </w:r>
-      <w:r>
-        <w:rPr>
-          <w:rStyle w:val="NormalTok"/>
-        </w:rPr>
-        <w:t xml:space="preserve">( </w:t>
-      </w:r>
-      <w:r>
-        <w:rPr>
-          <w:rStyle w:val="DecValTok"/>
-        </w:rPr>
-        <w:t xml:space="preserve">1</w:t>
-      </w:r>
-      <w:r>
-        <w:rPr>
-          <w:rStyle w:val="NormalTok"/>
-        </w:rPr>
-        <w:t xml:space="preserve">-alpha/</w:t>
-      </w:r>
-      <w:r>
-        <w:rPr>
-          <w:rStyle w:val="DecValTok"/>
-        </w:rPr>
-        <w:t xml:space="preserve">2</w:t>
-      </w:r>
-      <w:r>
-        <w:rPr>
-          <w:rStyle w:val="NormalTok"/>
-        </w:rPr>
-        <w:t xml:space="preserve">, alpha/</w:t>
-      </w:r>
-      <w:r>
-        <w:rPr>
-          <w:rStyle w:val="DecValTok"/>
-        </w:rPr>
-        <w:t xml:space="preserve">2</w:t>
-      </w:r>
-      <w:r>
-        <w:rPr>
-          <w:rStyle w:val="NormalTok"/>
-        </w:rPr>
-        <w:t xml:space="preserve"> </w:t>
-      </w:r>
-      <w:r>
-        <w:rPr>
-          <w:rStyle w:val="NormalTok"/>
-        </w:rPr>
-        <w:t xml:space="preserve">)</w:t>
-      </w:r>
-      <w:r>
-        <w:br w:type="textWrapping"/>
-      </w:r>
-      <w:r>
-        <w:br w:type="textWrapping"/>
-      </w:r>
-      <w:r>
-        <w:rPr>
-          <w:rStyle w:val="NormalTok"/>
-        </w:rPr>
-        <w:t xml:space="preserve">tcrit_est &lt;-</w:t>
-      </w:r>
-      <w:r>
-        <w:rPr>
-          <w:rStyle w:val="StringTok"/>
-        </w:rPr>
-        <w:t xml:space="preserve"> </w:t>
-      </w:r>
-      <w:r>
-        <w:rPr>
-          <w:rStyle w:val="KeywordTok"/>
-        </w:rPr>
-        <w:t xml:space="preserve">unname</w:t>
-      </w:r>
-      <w:r>
-        <w:rPr>
-          <w:rStyle w:val="NormalTok"/>
-        </w:rPr>
-        <w:t xml:space="preserve">(</w:t>
-      </w:r>
-      <w:r>
-        <w:rPr>
-          <w:rStyle w:val="KeywordTok"/>
-        </w:rPr>
-        <w:t xml:space="preserve">quantile</w:t>
-      </w:r>
-      <w:r>
-        <w:rPr>
-          <w:rStyle w:val="NormalTok"/>
-        </w:rPr>
-        <w:t xml:space="preserve">(t_sim, </w:t>
-      </w:r>
-      <w:r>
-        <w:rPr>
-          <w:rStyle w:val="DataTypeTok"/>
-        </w:rPr>
-        <w:t xml:space="preserve">prob =</w:t>
-      </w:r>
-      <w:r>
-        <w:rPr>
-          <w:rStyle w:val="NormalTok"/>
-        </w:rPr>
-        <w:t xml:space="preserve"> </w:t>
-      </w:r>
-      <w:r>
-        <w:rPr>
-          <w:rStyle w:val="NormalTok"/>
-        </w:rPr>
-        <w:t xml:space="preserve">prbs ))</w:t>
-      </w:r>
-      <w:r>
-        <w:br w:type="textWrapping"/>
-      </w:r>
-      <w:r>
-        <w:rPr>
-          <w:rStyle w:val="NormalTok"/>
-        </w:rPr>
-        <w:t xml:space="preserve">t_ci_bootstrap &lt;-</w:t>
-      </w:r>
-      <w:r>
-        <w:rPr>
-          <w:rStyle w:val="StringTok"/>
-        </w:rPr>
-        <w:t xml:space="preserve"> </w:t>
-      </w:r>
-      <w:r>
-        <w:rPr>
-          <w:rStyle w:val="NormalTok"/>
-        </w:rPr>
-        <w:t xml:space="preserve">xbar -</w:t>
-      </w:r>
-      <w:r>
-        <w:rPr>
-          <w:rStyle w:val="StringTok"/>
-        </w:rPr>
-        <w:t xml:space="preserve"> </w:t>
-      </w:r>
-      <w:r>
-        <w:rPr>
-          <w:rStyle w:val="NormalTok"/>
-        </w:rPr>
-        <w:t xml:space="preserve">tcrit_est*s/</w:t>
-      </w:r>
-      <w:r>
-        <w:rPr>
-          <w:rStyle w:val="KeywordTok"/>
-        </w:rPr>
-        <w:t xml:space="preserve">sqrt</w:t>
-      </w:r>
-      <w:r>
-        <w:rPr>
-          <w:rStyle w:val="NormalTok"/>
-        </w:rPr>
-        <w:t xml:space="preserve">(n)</w:t>
-      </w:r>
-      <w:r>
-        <w:br w:type="textWrapping"/>
-      </w:r>
-      <w:r>
-        <w:rPr>
-          <w:rStyle w:val="NormalTok"/>
-        </w:rPr>
-        <w:t xml:space="preserve">t_ci_bootstrap</w:t>
-      </w:r>
-    </w:p>
-    <w:p>
-      <w:pPr>
-        <w:pStyle w:val="SourceCode"/>
-      </w:pPr>
-      <w:r>
-        <w:rPr>
-          <w:rStyle w:val="VerbatimChar"/>
-        </w:rPr>
-        <w:t xml:space="preserve">## [1] 311.7569 502.1659</w:t>
-      </w:r>
-    </w:p>
-    <w:p>
-      <w:pPr>
-        <w:pStyle w:val="SourceCode"/>
-      </w:pPr>
-      <w:r>
-        <w:rPr>
-          <w:rStyle w:val="CommentTok"/>
-        </w:rPr>
-        <w:t xml:space="preserve"># for comparison here is the t-interval from theory</w:t>
-      </w:r>
-      <w:r>
-        <w:br w:type="textWrapping"/>
-      </w:r>
-      <w:r>
-        <w:rPr>
-          <w:rStyle w:val="NormalTok"/>
-        </w:rPr>
-        <w:t xml:space="preserve">t_ci_theory &lt;-</w:t>
-      </w:r>
-      <w:r>
-        <w:rPr>
-          <w:rStyle w:val="StringTok"/>
-        </w:rPr>
-        <w:t xml:space="preserve"> </w:t>
-      </w:r>
-      <w:r>
-        <w:rPr>
-          <w:rStyle w:val="KeywordTok"/>
-        </w:rPr>
-        <w:t xml:space="preserve">as.vector</w:t>
-      </w:r>
-      <w:r>
-        <w:rPr>
-          <w:rStyle w:val="NormalTok"/>
-        </w:rPr>
-        <w:t xml:space="preserve">(</w:t>
-      </w:r>
-      <w:r>
-        <w:rPr>
-          <w:rStyle w:val="KeywordTok"/>
-        </w:rPr>
-        <w:t xml:space="preserve">t.test</w:t>
-      </w:r>
-      <w:r>
-        <w:rPr>
-          <w:rStyle w:val="NormalTok"/>
-        </w:rPr>
-        <w:t xml:space="preserve">(chol)$conf.int)</w:t>
-      </w:r>
-      <w:r>
-        <w:br w:type="textWrapping"/>
-      </w:r>
-      <w:r>
-        <w:rPr>
-          <w:rStyle w:val="NormalTok"/>
-        </w:rPr>
-        <w:t xml:space="preserve">t_ci_theory</w:t>
-      </w:r>
-    </w:p>
-    <w:p>
-      <w:pPr>
-        <w:pStyle w:val="SourceCode"/>
-      </w:pPr>
-      <w:r>
-        <w:rPr>
-          <w:rStyle w:val="VerbatimChar"/>
-        </w:rPr>
-        <w:t xml:space="preserve">## [1] 301.7072 488.7428</w:t>
-      </w:r>
-    </w:p>
-    <w:p>
-      <w:pPr>
-        <w:pStyle w:val="SourceCode"/>
-      </w:pPr>
-      <w:r>
-        <w:rPr>
-          <w:rStyle w:val="CommentTok"/>
-        </w:rPr>
-        <w:t xml:space="preserve"># Compare the bootstrapped sampling distribution to the</w:t>
-      </w:r>
-      <w:r>
-        <w:br w:type="textWrapping"/>
-      </w:r>
-      <w:r>
-        <w:rPr>
-          <w:rStyle w:val="CommentTok"/>
-        </w:rPr>
-        <w:t xml:space="preserve"># t-distribution from theory.  If the sample were from a normal distribution</w:t>
-      </w:r>
-      <w:r>
-        <w:br w:type="textWrapping"/>
-      </w:r>
-      <w:r>
-        <w:rPr>
-          <w:rStyle w:val="CommentTok"/>
-        </w:rPr>
-        <w:t xml:space="preserve"># these would be in good agreement, instead we see some skewness in the smapling distribution ...</w:t>
-      </w:r>
-      <w:r>
-        <w:br w:type="textWrapping"/>
-      </w:r>
-      <w:r>
-        <w:rPr>
-          <w:rStyle w:val="KeywordTok"/>
-        </w:rPr>
-        <w:t xml:space="preserve">par</w:t>
-      </w:r>
-      <w:r>
-        <w:rPr>
-          <w:rStyle w:val="NormalTok"/>
-        </w:rPr>
-        <w:t xml:space="preserve">(</w:t>
-      </w:r>
-      <w:r>
-        <w:rPr>
-          <w:rStyle w:val="DataTypeTok"/>
-        </w:rPr>
-        <w:t xml:space="preserve">mar=</w:t>
-      </w:r>
-      <w:r>
-        <w:rPr>
-          <w:rStyle w:val="NormalTok"/>
-        </w:rPr>
-        <w:t xml:space="preserve">(</w:t>
-      </w:r>
-      <w:r>
-        <w:rPr>
-          <w:rStyle w:val="KeywordTok"/>
-        </w:rPr>
-        <w:t xml:space="preserve">c</w:t>
-      </w:r>
-      <w:r>
-        <w:rPr>
-          <w:rStyle w:val="NormalTok"/>
-        </w:rPr>
-        <w:t xml:space="preserve">(</w:t>
-      </w:r>
-      <w:r>
-        <w:rPr>
-          <w:rStyle w:val="DecValTok"/>
-        </w:rPr>
-        <w:t xml:space="preserve">4</w:t>
-      </w:r>
-      <w:r>
-        <w:rPr>
-          <w:rStyle w:val="NormalTok"/>
-        </w:rPr>
-        <w:t xml:space="preserve">,.</w:t>
-      </w:r>
-      <w:r>
-        <w:rPr>
-          <w:rStyle w:val="DecValTok"/>
-        </w:rPr>
-        <w:t xml:space="preserve">5</w:t>
-      </w:r>
-      <w:r>
-        <w:rPr>
-          <w:rStyle w:val="NormalTok"/>
-        </w:rPr>
-        <w:t xml:space="preserve">,</w:t>
-      </w:r>
-      <w:r>
-        <w:rPr>
-          <w:rStyle w:val="DecValTok"/>
-        </w:rPr>
-        <w:t xml:space="preserve">0</w:t>
-      </w:r>
-      <w:r>
-        <w:rPr>
-          <w:rStyle w:val="NormalTok"/>
-        </w:rPr>
-        <w:t xml:space="preserve">,.</w:t>
-      </w:r>
-      <w:r>
-        <w:rPr>
-          <w:rStyle w:val="DecValTok"/>
-        </w:rPr>
-        <w:t xml:space="preserve">5</w:t>
-      </w:r>
-      <w:r>
-        <w:rPr>
-          <w:rStyle w:val="NormalTok"/>
-        </w:rPr>
-        <w:t xml:space="preserve">)),</w:t>
-      </w:r>
-      <w:r>
-        <w:rPr>
-          <w:rStyle w:val="DataTypeTok"/>
-        </w:rPr>
-        <w:t xml:space="preserve">yaxs=</w:t>
-      </w:r>
-      <w:r>
-        <w:rPr>
-          <w:rStyle w:val="StringTok"/>
-        </w:rPr>
-        <w:t xml:space="preserve">"i"</w:t>
-      </w:r>
-      <w:r>
-        <w:rPr>
-          <w:rStyle w:val="NormalTok"/>
-        </w:rPr>
-        <w:t xml:space="preserve">,</w:t>
-      </w:r>
-      <w:r>
-        <w:rPr>
-          <w:rStyle w:val="DataTypeTok"/>
-        </w:rPr>
-        <w:t xml:space="preserve">bty=</w:t>
-      </w:r>
-      <w:r>
-        <w:rPr>
-          <w:rStyle w:val="StringTok"/>
-        </w:rPr>
-        <w:t xml:space="preserve">"l"</w:t>
-      </w:r>
-      <w:r>
-        <w:rPr>
-          <w:rStyle w:val="NormalTok"/>
-        </w:rPr>
-        <w:t xml:space="preserve">,</w:t>
-      </w:r>
-      <w:r>
-        <w:rPr>
-          <w:rStyle w:val="DataTypeTok"/>
-        </w:rPr>
-        <w:t xml:space="preserve">xaxs=</w:t>
-      </w:r>
-      <w:r>
-        <w:rPr>
-          <w:rStyle w:val="StringTok"/>
-        </w:rPr>
-        <w:t xml:space="preserve">"i"</w:t>
-      </w:r>
-      <w:r>
-        <w:rPr>
-          <w:rStyle w:val="NormalTok"/>
-        </w:rPr>
-        <w:t xml:space="preserve">,</w:t>
-      </w:r>
-      <w:r>
-        <w:rPr>
-          <w:rStyle w:val="DataTypeTok"/>
-        </w:rPr>
-        <w:t xml:space="preserve">yaxt=</w:t>
-      </w:r>
-      <w:r>
-        <w:rPr>
-          <w:rStyle w:val="StringTok"/>
-        </w:rPr>
-        <w:t xml:space="preserve">"n"</w:t>
-      </w:r>
-      <w:r>
-        <w:rPr>
-          <w:rStyle w:val="NormalTok"/>
-        </w:rPr>
-        <w:t xml:space="preserve">)</w:t>
-      </w:r>
-      <w:r>
-        <w:br w:type="textWrapping"/>
-      </w:r>
-      <w:r>
-        <w:rPr>
-          <w:rStyle w:val="NormalTok"/>
-        </w:rPr>
-        <w:t xml:space="preserve">brks &lt;-</w:t>
-      </w:r>
-      <w:r>
-        <w:rPr>
-          <w:rStyle w:val="StringTok"/>
-        </w:rPr>
-        <w:t xml:space="preserve"> </w:t>
-      </w:r>
-      <w:r>
-        <w:rPr>
-          <w:rStyle w:val="KeywordTok"/>
-        </w:rPr>
-        <w:t xml:space="preserve">seq</w:t>
-      </w:r>
-      <w:r>
-        <w:rPr>
-          <w:rStyle w:val="NormalTok"/>
-        </w:rPr>
-        <w:t xml:space="preserve">(</w:t>
-      </w:r>
-      <w:r>
-        <w:rPr>
-          <w:rStyle w:val="KeywordTok"/>
-        </w:rPr>
-        <w:t xml:space="preserve">min</w:t>
-      </w:r>
-      <w:r>
-        <w:rPr>
-          <w:rStyle w:val="NormalTok"/>
-        </w:rPr>
-        <w:t xml:space="preserve">(t_sim),</w:t>
-      </w:r>
-      <w:r>
-        <w:rPr>
-          <w:rStyle w:val="KeywordTok"/>
-        </w:rPr>
-        <w:t xml:space="preserve">max</w:t>
-      </w:r>
-      <w:r>
-        <w:rPr>
-          <w:rStyle w:val="NormalTok"/>
-        </w:rPr>
-        <w:t xml:space="preserve">(t_sim),</w:t>
-      </w:r>
-      <w:r>
-        <w:rPr>
-          <w:rStyle w:val="DataTypeTok"/>
-        </w:rPr>
-        <w:t xml:space="preserve">length=</w:t>
-      </w:r>
-      <w:r>
-        <w:rPr>
-          <w:rStyle w:val="DecValTok"/>
-        </w:rPr>
-        <w:t xml:space="preserve">50</w:t>
-      </w:r>
-      <w:r>
-        <w:rPr>
-          <w:rStyle w:val="NormalTok"/>
-        </w:rPr>
-        <w:t xml:space="preserve">)</w:t>
-      </w:r>
-      <w:r>
-        <w:br w:type="textWrapping"/>
-      </w:r>
-      <w:r>
-        <w:rPr>
-          <w:rStyle w:val="KeywordTok"/>
-        </w:rPr>
-        <w:t xml:space="preserve">hist</w:t>
-      </w:r>
-      <w:r>
-        <w:rPr>
-          <w:rStyle w:val="NormalTok"/>
-        </w:rPr>
-        <w:t xml:space="preserve">(t_sim,</w:t>
-      </w:r>
-      <w:r>
-        <w:rPr>
-          <w:rStyle w:val="DataTypeTok"/>
-        </w:rPr>
-        <w:t xml:space="preserve">prob=</w:t>
-      </w:r>
-      <w:r>
-        <w:rPr>
-          <w:rStyle w:val="OtherTok"/>
-        </w:rPr>
-        <w:t xml:space="preserve">TRUE</w:t>
-      </w:r>
-      <w:r>
-        <w:rPr>
-          <w:rStyle w:val="NormalTok"/>
-        </w:rPr>
-        <w:t xml:space="preserve">,</w:t>
-      </w:r>
-      <w:r>
-        <w:rPr>
-          <w:rStyle w:val="DataTypeTok"/>
-        </w:rPr>
-        <w:t xml:space="preserve">breaks=</w:t>
-      </w:r>
-      <w:r>
-        <w:rPr>
-          <w:rStyle w:val="NormalTok"/>
-        </w:rPr>
-        <w:t xml:space="preserve">brks,</w:t>
-      </w:r>
-      <w:r>
-        <w:rPr>
-          <w:rStyle w:val="DataTypeTok"/>
-        </w:rPr>
-        <w:t xml:space="preserve">main=</w:t>
-      </w:r>
-      <w:r>
-        <w:rPr>
-          <w:rStyle w:val="StringTok"/>
-        </w:rPr>
-        <w:t xml:space="preserve">''</w:t>
-      </w:r>
-      <w:r>
-        <w:rPr>
-          <w:rStyle w:val="NormalTok"/>
-        </w:rPr>
-        <w:t xml:space="preserve">,</w:t>
-      </w:r>
-      <w:r>
-        <w:rPr>
-          <w:rStyle w:val="DataTypeTok"/>
-        </w:rPr>
-        <w:t xml:space="preserve">xlab=</w:t>
-      </w:r>
-      <w:r>
-        <w:rPr>
-          <w:rStyle w:val="StringTok"/>
-        </w:rPr>
-        <w:t xml:space="preserve">'t'</w:t>
-      </w:r>
-      <w:r>
-        <w:rPr>
-          <w:rStyle w:val="NormalTok"/>
-        </w:rPr>
-        <w:t xml:space="preserve">,</w:t>
-      </w:r>
-      <w:r>
-        <w:rPr>
-          <w:rStyle w:val="DataTypeTok"/>
-        </w:rPr>
-        <w:t xml:space="preserve">ylab=</w:t>
-      </w:r>
-      <w:r>
-        <w:rPr>
-          <w:rStyle w:val="StringTok"/>
-        </w:rPr>
-        <w:t xml:space="preserve">''</w:t>
-      </w:r>
-      <w:r>
-        <w:rPr>
-          <w:rStyle w:val="NormalTok"/>
-        </w:rPr>
-        <w:t xml:space="preserve">)</w:t>
-      </w:r>
-      <w:r>
-        <w:br w:type="textWrapping"/>
-      </w:r>
-      <w:r>
-        <w:rPr>
-          <w:rStyle w:val="NormalTok"/>
-        </w:rPr>
-        <w:t xml:space="preserve">x0 &lt;-</w:t>
-      </w:r>
-      <w:r>
-        <w:rPr>
-          <w:rStyle w:val="StringTok"/>
-        </w:rPr>
-        <w:t xml:space="preserve"> </w:t>
-      </w:r>
-      <w:r>
-        <w:rPr>
-          <w:rStyle w:val="KeywordTok"/>
-        </w:rPr>
-        <w:t xml:space="preserve">seq</w:t>
-      </w:r>
-      <w:r>
-        <w:rPr>
-          <w:rStyle w:val="NormalTok"/>
-        </w:rPr>
-        <w:t xml:space="preserve">(-</w:t>
-      </w:r>
-      <w:r>
-        <w:rPr>
-          <w:rStyle w:val="DecValTok"/>
-        </w:rPr>
-        <w:t xml:space="preserve">4</w:t>
-      </w:r>
-      <w:r>
-        <w:rPr>
-          <w:rStyle w:val="NormalTok"/>
-        </w:rPr>
-        <w:t xml:space="preserve">,</w:t>
-      </w:r>
-      <w:r>
-        <w:rPr>
-          <w:rStyle w:val="DecValTok"/>
-        </w:rPr>
-        <w:t xml:space="preserve">4</w:t>
-      </w:r>
-      <w:r>
-        <w:rPr>
-          <w:rStyle w:val="NormalTok"/>
-        </w:rPr>
-        <w:t xml:space="preserve">,</w:t>
-      </w:r>
-      <w:r>
-        <w:rPr>
-          <w:rStyle w:val="DataTypeTok"/>
-        </w:rPr>
-        <w:t xml:space="preserve">length=</w:t>
-      </w:r>
-      <w:r>
-        <w:rPr>
-          <w:rStyle w:val="DecValTok"/>
-        </w:rPr>
-        <w:t xml:space="preserve">400</w:t>
-      </w:r>
-      <w:r>
-        <w:rPr>
-          <w:rStyle w:val="NormalTok"/>
-        </w:rPr>
-        <w:t xml:space="preserve">)</w:t>
-      </w:r>
-      <w:r>
-        <w:br w:type="textWrapping"/>
-      </w:r>
-      <w:r>
-        <w:rPr>
-          <w:rStyle w:val="NormalTok"/>
-        </w:rPr>
-        <w:t xml:space="preserve">y0 &lt;-</w:t>
-      </w:r>
-      <w:r>
-        <w:rPr>
-          <w:rStyle w:val="StringTok"/>
-        </w:rPr>
-        <w:t xml:space="preserve"> </w:t>
-      </w:r>
-      <w:r>
-        <w:rPr>
-          <w:rStyle w:val="KeywordTok"/>
-        </w:rPr>
-        <w:t xml:space="preserve">dt</w:t>
-      </w:r>
-      <w:r>
-        <w:rPr>
-          <w:rStyle w:val="NormalTok"/>
-        </w:rPr>
-        <w:t xml:space="preserve">(x0,</w:t>
-      </w:r>
-      <w:r>
-        <w:rPr>
-          <w:rStyle w:val="DataTypeTok"/>
-        </w:rPr>
-        <w:t xml:space="preserve">df=</w:t>
-      </w:r>
-      <w:r>
-        <w:rPr>
-          <w:rStyle w:val="DecValTok"/>
-        </w:rPr>
-        <w:t xml:space="preserve">39</w:t>
+        <w:t xml:space="preserve">36</w:t>
       </w:r>
       <w:r>
         <w:rPr>
@@ -3131,7 +3610,7 @@
                     </pic:cNvPicPr>
                   </pic:nvPicPr>
                   <pic:blipFill>
-                    <a:blip r:embed="rId50"/>
+                    <a:blip r:embed="rId51"/>
                     <a:stretch>
                       <a:fillRect/>
                     </a:stretch>
@@ -3163,7 +3642,7 @@
         <w:pStyle w:val="BodyText"/>
       </w:pPr>
       <w:r>
-        <w:t xml:space="preserve">Written answer here.</w:t>
+        <w:t xml:space="preserve">The bootstrap confidence interval and the theory confidence interval are very close at the upper bound (approx. 49 each). However for the bootstrap CI, the lower bound is higher. This causes a lower confidence interval width. This suggests less uncertainty in what we think the true population mean is.</w:t>
       </w:r>
     </w:p>
     <w:p>
@@ -3177,8 +3656,8 @@
       <w:pPr>
         <w:pStyle w:val="Heading3"/>
       </w:pPr>
-      <w:bookmarkStart w:id="51" w:name="part-3f"/>
-      <w:bookmarkEnd w:id="51"/>
+      <w:bookmarkStart w:id="52" w:name="part-3f"/>
+      <w:bookmarkEnd w:id="52"/>
       <w:r>
         <w:t xml:space="preserve">Part 3f</w:t>
       </w:r>
@@ -3228,8 +3707,8 @@
       <w:pPr>
         <w:pStyle w:val="Heading3"/>
       </w:pPr>
-      <w:bookmarkStart w:id="52" w:name="answer-3f-------------"/>
-      <w:bookmarkEnd w:id="52"/>
+      <w:bookmarkStart w:id="53" w:name="answer-3f-------------"/>
+      <w:bookmarkEnd w:id="53"/>
       <w:r>
         <w:t xml:space="preserve">-|-|-|-|-|-|-|-|-|-|-|- Answer 3f -|-|-|-|-|-|-|-|-|-|-|-</w:t>
       </w:r>
@@ -3242,7 +3721,7 @@
         <w:rPr>
           <w:rStyle w:val="VerbatimChar"/>
         </w:rPr>
-        <w:t xml:space="preserve">## [1] 0.0414</w:t>
+        <w:t xml:space="preserve">## [1] 0.0726</w:t>
       </w:r>
     </w:p>
     <w:p>
@@ -3265,7 +3744,7 @@
                     </pic:cNvPicPr>
                   </pic:nvPicPr>
                   <pic:blipFill>
-                    <a:blip r:embed="rId53"/>
+                    <a:blip r:embed="rId54"/>
                     <a:stretch>
                       <a:fillRect/>
                     </a:stretch>
@@ -3291,6 +3770,12 @@
           </wp:inline>
         </w:drawing>
       </w:r>
+      <w:r>
+        <w:t xml:space="preserve"> </w:t>
+      </w:r>
+      <w:r>
+        <w:t xml:space="preserve">The bootstrap p-value is lower at 0.0709 compared to 0.1215. This means at the 0.10 significance level we are able to reject the null hypothesis in the bootstrapped sampling distribution and not in the theory.</w:t>
+      </w:r>
     </w:p>
     <w:p>
       <w:r>
@@ -3303,8 +3788,8 @@
       <w:pPr>
         <w:pStyle w:val="Heading3"/>
       </w:pPr>
-      <w:bookmarkStart w:id="54" w:name="part-3g"/>
-      <w:bookmarkEnd w:id="54"/>
+      <w:bookmarkStart w:id="55" w:name="part-3g"/>
+      <w:bookmarkEnd w:id="55"/>
       <w:r>
         <w:t xml:space="preserve">Part 3g</w:t>
       </w:r>
@@ -3335,8 +3820,8 @@
       <w:pPr>
         <w:pStyle w:val="Heading3"/>
       </w:pPr>
-      <w:bookmarkStart w:id="55" w:name="answer-3g-------------"/>
-      <w:bookmarkEnd w:id="55"/>
+      <w:bookmarkStart w:id="56" w:name="answer-3g-------------"/>
+      <w:bookmarkEnd w:id="56"/>
       <w:r>
         <w:t xml:space="preserve">-|-|-|-|-|-|-|-|-|-|-|- Answer 3g -|-|-|-|-|-|-|-|-|-|-|-</w:t>
       </w:r>
@@ -3346,7 +3831,7 @@
         <w:pStyle w:val="FirstParagraph"/>
       </w:pPr>
       <w:r>
-        <w:t xml:space="preserve">You text replaces this .</w:t>
+        <w:t xml:space="preserve">The bootstrap more accurately reflects the distribution. The bootstrap confidence interval is skewed in the same way as the original data set.</w:t>
       </w:r>
     </w:p>
     <w:p>
@@ -3360,8 +3845,8 @@
       <w:pPr>
         <w:pStyle w:val="Heading3"/>
       </w:pPr>
-      <w:bookmarkStart w:id="56" w:name="part-3h"/>
-      <w:bookmarkEnd w:id="56"/>
+      <w:bookmarkStart w:id="57" w:name="part-3h"/>
+      <w:bookmarkEnd w:id="57"/>
       <w:r>
         <w:t xml:space="preserve">Part 3h</w:t>
       </w:r>
@@ -3482,8 +3967,8 @@
       <w:pPr>
         <w:pStyle w:val="Heading3"/>
       </w:pPr>
-      <w:bookmarkStart w:id="57" w:name="answer-3h-------------"/>
-      <w:bookmarkEnd w:id="57"/>
+      <w:bookmarkStart w:id="58" w:name="answer-3h-------------"/>
+      <w:bookmarkEnd w:id="58"/>
       <w:r>
         <w:t xml:space="preserve">-|-|-|-|-|-|-|-|-|-|-|- Answer 3h -|-|-|-|-|-|-|-|-|-|-|-</w:t>
       </w:r>
@@ -3494,9 +3979,212 @@
       </w:pPr>
       <w:r>
         <w:rPr>
-          <w:rStyle w:val="CommentTok"/>
-        </w:rPr>
-        <w:t xml:space="preserve"># your code goes here</w:t>
+          <w:rStyle w:val="KeywordTok"/>
+        </w:rPr>
+        <w:t xml:space="preserve">power.t.test</w:t>
+      </w:r>
+      <w:r>
+        <w:rPr>
+          <w:rStyle w:val="NormalTok"/>
+        </w:rPr>
+        <w:t xml:space="preserve">(</w:t>
+      </w:r>
+      <w:r>
+        <w:rPr>
+          <w:rStyle w:val="DataTypeTok"/>
+        </w:rPr>
+        <w:t xml:space="preserve">n =</w:t>
+      </w:r>
+      <w:r>
+        <w:rPr>
+          <w:rStyle w:val="NormalTok"/>
+        </w:rPr>
+        <w:t xml:space="preserve"> </w:t>
+      </w:r>
+      <w:r>
+        <w:rPr>
+          <w:rStyle w:val="DecValTok"/>
+        </w:rPr>
+        <w:t xml:space="preserve">37</w:t>
+      </w:r>
+      <w:r>
+        <w:rPr>
+          <w:rStyle w:val="NormalTok"/>
+        </w:rPr>
+        <w:t xml:space="preserve">, </w:t>
+      </w:r>
+      <w:r>
+        <w:rPr>
+          <w:rStyle w:val="DataTypeTok"/>
+        </w:rPr>
+        <w:t xml:space="preserve">delta=</w:t>
+      </w:r>
+      <w:r>
+        <w:rPr>
+          <w:rStyle w:val="DecValTok"/>
+        </w:rPr>
+        <w:t xml:space="preserve">10</w:t>
+      </w:r>
+      <w:r>
+        <w:rPr>
+          <w:rStyle w:val="NormalTok"/>
+        </w:rPr>
+        <w:t xml:space="preserve">, </w:t>
+      </w:r>
+      <w:r>
+        <w:rPr>
+          <w:rStyle w:val="DataTypeTok"/>
+        </w:rPr>
+        <w:t xml:space="preserve">sd=</w:t>
+      </w:r>
+      <w:r>
+        <w:rPr>
+          <w:rStyle w:val="FloatTok"/>
+        </w:rPr>
+        <w:t xml:space="preserve">37.1</w:t>
+      </w:r>
+      <w:r>
+        <w:rPr>
+          <w:rStyle w:val="NormalTok"/>
+        </w:rPr>
+        <w:t xml:space="preserve">, </w:t>
+      </w:r>
+      <w:r>
+        <w:rPr>
+          <w:rStyle w:val="DataTypeTok"/>
+        </w:rPr>
+        <w:t xml:space="preserve">sig.level=</w:t>
+      </w:r>
+      <w:r>
+        <w:rPr>
+          <w:rStyle w:val="FloatTok"/>
+        </w:rPr>
+        <w:t xml:space="preserve">0.90</w:t>
+      </w:r>
+      <w:r>
+        <w:rPr>
+          <w:rStyle w:val="NormalTok"/>
+        </w:rPr>
+        <w:t xml:space="preserve">, </w:t>
+      </w:r>
+      <w:r>
+        <w:rPr>
+          <w:rStyle w:val="DataTypeTok"/>
+        </w:rPr>
+        <w:t xml:space="preserve">type=</w:t>
+      </w:r>
+      <w:r>
+        <w:rPr>
+          <w:rStyle w:val="StringTok"/>
+        </w:rPr>
+        <w:t xml:space="preserve">'one.sample'</w:t>
+      </w:r>
+      <w:r>
+        <w:rPr>
+          <w:rStyle w:val="NormalTok"/>
+        </w:rPr>
+        <w:t xml:space="preserve">, </w:t>
+      </w:r>
+      <w:r>
+        <w:rPr>
+          <w:rStyle w:val="DataTypeTok"/>
+        </w:rPr>
+        <w:t xml:space="preserve">alternative=</w:t>
+      </w:r>
+      <w:r>
+        <w:rPr>
+          <w:rStyle w:val="StringTok"/>
+        </w:rPr>
+        <w:t xml:space="preserve">'one.sided'</w:t>
+      </w:r>
+      <w:r>
+        <w:rPr>
+          <w:rStyle w:val="NormalTok"/>
+        </w:rPr>
+        <w:t xml:space="preserve">)</w:t>
+      </w:r>
+    </w:p>
+    <w:p>
+      <w:pPr>
+        <w:pStyle w:val="SourceCode"/>
+      </w:pPr>
+      <w:r>
+        <w:rPr>
+          <w:rStyle w:val="VerbatimChar"/>
+        </w:rPr>
+        <w:t xml:space="preserve">## </w:t>
+      </w:r>
+      <w:r>
+        <w:br w:type="textWrapping"/>
+      </w:r>
+      <w:r>
+        <w:rPr>
+          <w:rStyle w:val="VerbatimChar"/>
+        </w:rPr>
+        <w:t xml:space="preserve">##      One-sample t test power calculation </w:t>
+      </w:r>
+      <w:r>
+        <w:br w:type="textWrapping"/>
+      </w:r>
+      <w:r>
+        <w:rPr>
+          <w:rStyle w:val="VerbatimChar"/>
+        </w:rPr>
+        <w:t xml:space="preserve">## </w:t>
+      </w:r>
+      <w:r>
+        <w:br w:type="textWrapping"/>
+      </w:r>
+      <w:r>
+        <w:rPr>
+          <w:rStyle w:val="VerbatimChar"/>
+        </w:rPr>
+        <w:t xml:space="preserve">##               n = 37</w:t>
+      </w:r>
+      <w:r>
+        <w:br w:type="textWrapping"/>
+      </w:r>
+      <w:r>
+        <w:rPr>
+          <w:rStyle w:val="VerbatimChar"/>
+        </w:rPr>
+        <w:t xml:space="preserve">##           delta = 10</w:t>
+      </w:r>
+      <w:r>
+        <w:br w:type="textWrapping"/>
+      </w:r>
+      <w:r>
+        <w:rPr>
+          <w:rStyle w:val="VerbatimChar"/>
+        </w:rPr>
+        <w:t xml:space="preserve">##              sd = 37.1</w:t>
+      </w:r>
+      <w:r>
+        <w:br w:type="textWrapping"/>
+      </w:r>
+      <w:r>
+        <w:rPr>
+          <w:rStyle w:val="VerbatimChar"/>
+        </w:rPr>
+        <w:t xml:space="preserve">##       sig.level = 0.9</w:t>
+      </w:r>
+      <w:r>
+        <w:br w:type="textWrapping"/>
+      </w:r>
+      <w:r>
+        <w:rPr>
+          <w:rStyle w:val="VerbatimChar"/>
+        </w:rPr>
+        <w:t xml:space="preserve">##           power = 0.9981499</w:t>
+      </w:r>
+      <w:r>
+        <w:br w:type="textWrapping"/>
+      </w:r>
+      <w:r>
+        <w:rPr>
+          <w:rStyle w:val="VerbatimChar"/>
+        </w:rPr>
+        <w:t xml:space="preserve">##     alternative = one.sided</w:t>
       </w:r>
     </w:p>
     <w:p>
@@ -3510,8 +4198,8 @@
       <w:pPr>
         <w:pStyle w:val="Heading3"/>
       </w:pPr>
-      <w:bookmarkStart w:id="58" w:name="part-3i"/>
-      <w:bookmarkEnd w:id="58"/>
+      <w:bookmarkStart w:id="59" w:name="part-3i"/>
+      <w:bookmarkEnd w:id="59"/>
       <w:r>
         <w:t xml:space="preserve">Part 3i</w:t>
       </w:r>
@@ -3607,8 +4295,8 @@
       <w:pPr>
         <w:pStyle w:val="Heading3"/>
       </w:pPr>
-      <w:bookmarkStart w:id="59" w:name="answer-3i-------------"/>
-      <w:bookmarkEnd w:id="59"/>
+      <w:bookmarkStart w:id="60" w:name="answer-3i-------------"/>
+      <w:bookmarkEnd w:id="60"/>
       <w:r>
         <w:t xml:space="preserve">-|-|-|-|-|-|-|-|-|-|-|- Answer 3i -|-|-|-|-|-|-|-|-|-|-|-</w:t>
       </w:r>
@@ -3619,9 +4307,122 @@
       </w:pPr>
       <w:r>
         <w:rPr>
-          <w:rStyle w:val="CommentTok"/>
-        </w:rPr>
-        <w:t xml:space="preserve"># your code goes here</w:t>
+          <w:rStyle w:val="KeywordTok"/>
+        </w:rPr>
+        <w:t xml:space="preserve">power.t.test</w:t>
+      </w:r>
+      <w:r>
+        <w:rPr>
+          <w:rStyle w:val="NormalTok"/>
+        </w:rPr>
+        <w:t xml:space="preserve">(</w:t>
+      </w:r>
+      <w:r>
+        <w:rPr>
+          <w:rStyle w:val="DataTypeTok"/>
+        </w:rPr>
+        <w:t xml:space="preserve">power =</w:t>
+      </w:r>
+      <w:r>
+        <w:rPr>
+          <w:rStyle w:val="NormalTok"/>
+        </w:rPr>
+        <w:t xml:space="preserve"> </w:t>
+      </w:r>
+      <w:r>
+        <w:rPr>
+          <w:rStyle w:val="FloatTok"/>
+        </w:rPr>
+        <w:t xml:space="preserve">0.9</w:t>
+      </w:r>
+      <w:r>
+        <w:rPr>
+          <w:rStyle w:val="NormalTok"/>
+        </w:rPr>
+        <w:t xml:space="preserve">, </w:t>
+      </w:r>
+      <w:r>
+        <w:rPr>
+          <w:rStyle w:val="DataTypeTok"/>
+        </w:rPr>
+        <w:t xml:space="preserve">delta=</w:t>
+      </w:r>
+      <w:r>
+        <w:rPr>
+          <w:rStyle w:val="DecValTok"/>
+        </w:rPr>
+        <w:t xml:space="preserve">10</w:t>
+      </w:r>
+      <w:r>
+        <w:rPr>
+          <w:rStyle w:val="NormalTok"/>
+        </w:rPr>
+        <w:t xml:space="preserve">, </w:t>
+      </w:r>
+      <w:r>
+        <w:rPr>
+          <w:rStyle w:val="DataTypeTok"/>
+        </w:rPr>
+        <w:t xml:space="preserve">sd=</w:t>
+      </w:r>
+      <w:r>
+        <w:rPr>
+          <w:rStyle w:val="FloatTok"/>
+        </w:rPr>
+        <w:t xml:space="preserve">37.1</w:t>
+      </w:r>
+      <w:r>
+        <w:rPr>
+          <w:rStyle w:val="NormalTok"/>
+        </w:rPr>
+        <w:t xml:space="preserve">, </w:t>
+      </w:r>
+      <w:r>
+        <w:rPr>
+          <w:rStyle w:val="DataTypeTok"/>
+        </w:rPr>
+        <w:t xml:space="preserve">type=</w:t>
+      </w:r>
+      <w:r>
+        <w:rPr>
+          <w:rStyle w:val="StringTok"/>
+        </w:rPr>
+        <w:t xml:space="preserve">'one.sample'</w:t>
+      </w:r>
+      <w:r>
+        <w:rPr>
+          <w:rStyle w:val="NormalTok"/>
+        </w:rPr>
+        <w:t xml:space="preserve">, </w:t>
+      </w:r>
+      <w:r>
+        <w:rPr>
+          <w:rStyle w:val="DataTypeTok"/>
+        </w:rPr>
+        <w:t xml:space="preserve">alternative=</w:t>
+      </w:r>
+      <w:r>
+        <w:rPr>
+          <w:rStyle w:val="StringTok"/>
+        </w:rPr>
+        <w:t xml:space="preserve">'one.sided'</w:t>
+      </w:r>
+      <w:r>
+        <w:rPr>
+          <w:rStyle w:val="NormalTok"/>
+        </w:rPr>
+        <w:t xml:space="preserve">)$n</w:t>
+      </w:r>
+    </w:p>
+    <w:p>
+      <w:pPr>
+        <w:pStyle w:val="SourceCode"/>
+      </w:pPr>
+      <w:r>
+        <w:rPr>
+          <w:rStyle w:val="VerbatimChar"/>
+        </w:rPr>
+        <w:t xml:space="preserve">## [1] 119.2396</w:t>
       </w:r>
     </w:p>
     <w:p>
@@ -3739,7 +4540,7 @@
     </w:lvl>
   </w:abstractNum>
   <w:abstractNum w:abstractNumId="990">
-    <w:nsid w:val="97691d8f"/>
+    <w:nsid w:val="69ee22df"/>
     <w:multiLevelType w:val="multilevel"/>
     <w:lvl w:ilvl="0">
       <w:numFmt w:val="bullet"/>

</xml_diff>